<commit_message>
made another page on the dashboard for demand gaps
</commit_message>
<xml_diff>
--- a/presentation/slide_plan_and_roles.docx
+++ b/presentation/slide_plan_and_roles.docx
@@ -1394,6 +1394,1258 @@
       </w:r>
     </w:p>
     <w:p/>
+    <w:p/>
+    <w:p/>
+    <w:p/>
+    <w:p>
+      <w:r>
+        <w:rPr>
+          <w:b/>
+          <w:bCs/>
+        </w:rPr>
+        <w:lastRenderedPageBreak/>
+        <w:t>Slide 1 — Title</w:t>
+      </w:r>
+    </w:p>
+    <w:p>
+      <w:pPr>
+        <w:numPr>
+          <w:ilvl w:val="0"/>
+          <w:numId w:val="1"/>
+        </w:numPr>
+      </w:pPr>
+      <w:proofErr w:type="spellStart"/>
+      <w:r>
+        <w:rPr>
+          <w:b/>
+          <w:bCs/>
+        </w:rPr>
+        <w:t>StreamFlix</w:t>
+      </w:r>
+      <w:proofErr w:type="spellEnd"/>
+      <w:r>
+        <w:rPr>
+          <w:b/>
+          <w:bCs/>
+        </w:rPr>
+        <w:t xml:space="preserve"> Global Viewer Insights</w:t>
+      </w:r>
+      <w:r>
+        <w:rPr>
+          <w:b/>
+          <w:bCs/>
+        </w:rPr>
+        <w:br/>
+      </w:r>
+      <w:r>
+        <w:rPr>
+          <w:b/>
+          <w:bCs/>
+        </w:rPr>
+        <w:br/>
+      </w:r>
+    </w:p>
+    <w:p>
+      <w:pPr>
+        <w:numPr>
+          <w:ilvl w:val="0"/>
+          <w:numId w:val="1"/>
+        </w:numPr>
+      </w:pPr>
+      <w:r>
+        <w:t>Team: Alexei | Laura | Anisha | Sreelakshmi</w:t>
+      </w:r>
+      <w:r>
+        <w:br/>
+      </w:r>
+      <w:r>
+        <w:br/>
+      </w:r>
+    </w:p>
+    <w:p>
+      <w:pPr>
+        <w:numPr>
+          <w:ilvl w:val="0"/>
+          <w:numId w:val="1"/>
+        </w:numPr>
+      </w:pPr>
+      <w:r>
+        <w:t>Date: 10 June 2025</w:t>
+      </w:r>
+      <w:r>
+        <w:br/>
+      </w:r>
+      <w:r>
+        <w:br/>
+      </w:r>
+    </w:p>
+    <w:p>
+      <w:r>
+        <w:pict w14:anchorId="1777AD49">
+          <v:rect id="_x0000_i1097" style="width:0;height:1.5pt" o:hralign="center" o:hrstd="t" o:hr="t" fillcolor="#a0a0a0" stroked="f"/>
+        </w:pict>
+      </w:r>
+    </w:p>
+    <w:p>
+      <w:pPr>
+        <w:rPr>
+          <w:b/>
+          <w:bCs/>
+        </w:rPr>
+      </w:pPr>
+      <w:r>
+        <w:rPr>
+          <w:b/>
+          <w:bCs/>
+        </w:rPr>
+        <w:t>Slide 2 — Project Overview</w:t>
+      </w:r>
+    </w:p>
+    <w:p>
+      <w:pPr>
+        <w:numPr>
+          <w:ilvl w:val="0"/>
+          <w:numId w:val="2"/>
+        </w:numPr>
+      </w:pPr>
+      <w:r>
+        <w:t>Data sources used (Movies, Users, Ratings, Combined…)</w:t>
+      </w:r>
+      <w:r>
+        <w:br/>
+      </w:r>
+      <w:r>
+        <w:br/>
+      </w:r>
+    </w:p>
+    <w:p>
+      <w:pPr>
+        <w:numPr>
+          <w:ilvl w:val="0"/>
+          <w:numId w:val="2"/>
+        </w:numPr>
+      </w:pPr>
+      <w:r>
+        <w:t>Row counts &amp; time-range covered</w:t>
+      </w:r>
+      <w:r>
+        <w:br/>
+      </w:r>
+      <w:r>
+        <w:br/>
+      </w:r>
+    </w:p>
+    <w:p>
+      <w:pPr>
+        <w:numPr>
+          <w:ilvl w:val="0"/>
+          <w:numId w:val="2"/>
+        </w:numPr>
+      </w:pPr>
+      <w:r>
+        <w:t>One simple diagram: data → SQL → Power BI → Insights</w:t>
+      </w:r>
+      <w:r>
+        <w:br/>
+      </w:r>
+      <w:r>
+        <w:br/>
+      </w:r>
+    </w:p>
+    <w:p>
+      <w:r>
+        <w:pict w14:anchorId="653F9A11">
+          <v:rect id="_x0000_i1098" style="width:0;height:1.5pt" o:hralign="center" o:hrstd="t" o:hr="t" fillcolor="#a0a0a0" stroked="f"/>
+        </w:pict>
+      </w:r>
+    </w:p>
+    <w:p>
+      <w:pPr>
+        <w:rPr>
+          <w:b/>
+          <w:bCs/>
+        </w:rPr>
+      </w:pPr>
+      <w:r>
+        <w:rPr>
+          <w:b/>
+          <w:bCs/>
+        </w:rPr>
+        <w:t>Slide 3 — Project Objectives</w:t>
+      </w:r>
+    </w:p>
+    <w:p>
+      <w:pPr>
+        <w:numPr>
+          <w:ilvl w:val="0"/>
+          <w:numId w:val="3"/>
+        </w:numPr>
+      </w:pPr>
+      <w:r>
+        <w:t>Top-10 movies by average rating</w:t>
+      </w:r>
+      <w:r>
+        <w:br/>
+      </w:r>
+      <w:r>
+        <w:br/>
+      </w:r>
+    </w:p>
+    <w:p>
+      <w:pPr>
+        <w:numPr>
+          <w:ilvl w:val="0"/>
+          <w:numId w:val="3"/>
+        </w:numPr>
+      </w:pPr>
+      <w:r>
+        <w:t>Most-popular genres</w:t>
+      </w:r>
+      <w:r>
+        <w:br/>
+      </w:r>
+      <w:r>
+        <w:br/>
+      </w:r>
+    </w:p>
+    <w:p>
+      <w:pPr>
+        <w:numPr>
+          <w:ilvl w:val="0"/>
+          <w:numId w:val="3"/>
+        </w:numPr>
+      </w:pPr>
+      <w:r>
+        <w:t>Age-group distribution</w:t>
+      </w:r>
+      <w:r>
+        <w:br/>
+      </w:r>
+      <w:r>
+        <w:br/>
+      </w:r>
+    </w:p>
+    <w:p>
+      <w:pPr>
+        <w:numPr>
+          <w:ilvl w:val="0"/>
+          <w:numId w:val="3"/>
+        </w:numPr>
+      </w:pPr>
+      <w:r>
+        <w:lastRenderedPageBreak/>
+        <w:t>Subscription split (Free vs Subscriber)</w:t>
+      </w:r>
+      <w:r>
+        <w:br/>
+      </w:r>
+      <w:r>
+        <w:br/>
+      </w:r>
+    </w:p>
+    <w:p>
+      <w:pPr>
+        <w:numPr>
+          <w:ilvl w:val="0"/>
+          <w:numId w:val="3"/>
+        </w:numPr>
+      </w:pPr>
+      <w:r>
+        <w:t>Users by country</w:t>
+      </w:r>
+      <w:r>
+        <w:br/>
+      </w:r>
+      <w:r>
+        <w:br/>
+      </w:r>
+    </w:p>
+    <w:p>
+      <w:pPr>
+        <w:numPr>
+          <w:ilvl w:val="0"/>
+          <w:numId w:val="3"/>
+        </w:numPr>
+      </w:pPr>
+      <w:r>
+        <w:t>Device usage mix</w:t>
+      </w:r>
+      <w:r>
+        <w:br/>
+      </w:r>
+      <w:r>
+        <w:br/>
+      </w:r>
+    </w:p>
+    <w:p>
+      <w:r>
+        <w:pict w14:anchorId="54066221">
+          <v:rect id="_x0000_i1099" style="width:0;height:1.5pt" o:hralign="center" o:hrstd="t" o:hr="t" fillcolor="#a0a0a0" stroked="f"/>
+        </w:pict>
+      </w:r>
+    </w:p>
+    <w:p>
+      <w:pPr>
+        <w:rPr>
+          <w:b/>
+          <w:bCs/>
+        </w:rPr>
+      </w:pPr>
+      <w:r>
+        <w:rPr>
+          <w:b/>
+          <w:bCs/>
+        </w:rPr>
+        <w:t xml:space="preserve">Slide 4 — Top-10 Movies by </w:t>
+      </w:r>
+      <w:proofErr w:type="spellStart"/>
+      <w:r>
+        <w:rPr>
+          <w:b/>
+          <w:bCs/>
+        </w:rPr>
+        <w:t>Avg</w:t>
+      </w:r>
+      <w:proofErr w:type="spellEnd"/>
+      <w:r>
+        <w:rPr>
+          <w:b/>
+          <w:bCs/>
+        </w:rPr>
+        <w:t xml:space="preserve"> Rating </w:t>
+      </w:r>
+      <w:r>
+        <w:rPr>
+          <w:b/>
+          <w:bCs/>
+          <w:i/>
+          <w:iCs/>
+        </w:rPr>
+        <w:t>(Laura)</w:t>
+      </w:r>
+    </w:p>
+    <w:p>
+      <w:pPr>
+        <w:numPr>
+          <w:ilvl w:val="0"/>
+          <w:numId w:val="4"/>
+        </w:numPr>
+      </w:pPr>
+      <w:r>
+        <w:t>Horizontal bar chart placeholder</w:t>
+      </w:r>
+      <w:r>
+        <w:br/>
+      </w:r>
+      <w:r>
+        <w:br/>
+      </w:r>
+    </w:p>
+    <w:p>
+      <w:pPr>
+        <w:numPr>
+          <w:ilvl w:val="0"/>
+          <w:numId w:val="4"/>
+        </w:numPr>
+      </w:pPr>
+      <w:r>
+        <w:t>Subtitle: “Minimum 100 ratings to qualify”</w:t>
+      </w:r>
+      <w:r>
+        <w:br/>
+      </w:r>
+      <w:r>
+        <w:br/>
+      </w:r>
+    </w:p>
+    <w:p>
+      <w:pPr>
+        <w:numPr>
+          <w:ilvl w:val="0"/>
+          <w:numId w:val="4"/>
+        </w:numPr>
+      </w:pPr>
+      <w:r>
+        <w:t>Call-out: highest-rated title &amp; score</w:t>
+      </w:r>
+      <w:r>
+        <w:br/>
+      </w:r>
+      <w:r>
+        <w:br/>
+      </w:r>
+    </w:p>
+    <w:p>
+      <w:r>
+        <w:pict w14:anchorId="13EF71AB">
+          <v:rect id="_x0000_i1100" style="width:0;height:1.5pt" o:hralign="center" o:hrstd="t" o:hr="t" fillcolor="#a0a0a0" stroked="f"/>
+        </w:pict>
+      </w:r>
+    </w:p>
+    <w:p>
+      <w:pPr>
+        <w:rPr>
+          <w:b/>
+          <w:bCs/>
+        </w:rPr>
+      </w:pPr>
+      <w:r>
+        <w:rPr>
+          <w:b/>
+          <w:bCs/>
+        </w:rPr>
+        <w:t xml:space="preserve">Slide 5 — Most-Popular Genres </w:t>
+      </w:r>
+      <w:r>
+        <w:rPr>
+          <w:b/>
+          <w:bCs/>
+          <w:i/>
+          <w:iCs/>
+        </w:rPr>
+        <w:t>(Laura)</w:t>
+      </w:r>
+    </w:p>
+    <w:p>
+      <w:pPr>
+        <w:numPr>
+          <w:ilvl w:val="0"/>
+          <w:numId w:val="5"/>
+        </w:numPr>
+      </w:pPr>
+      <w:r>
+        <w:t xml:space="preserve">Clustered bars: </w:t>
+      </w:r>
+      <w:r>
+        <w:rPr>
+          <w:b/>
+          <w:bCs/>
+        </w:rPr>
+        <w:t>% of catalogue vs % of total views</w:t>
+      </w:r>
+      <w:r>
+        <w:rPr>
+          <w:b/>
+          <w:bCs/>
+        </w:rPr>
+        <w:br/>
+      </w:r>
+      <w:r>
+        <w:rPr>
+          <w:b/>
+          <w:bCs/>
+        </w:rPr>
+        <w:br/>
+      </w:r>
+    </w:p>
+    <w:p>
+      <w:pPr>
+        <w:numPr>
+          <w:ilvl w:val="0"/>
+          <w:numId w:val="5"/>
+        </w:numPr>
+      </w:pPr>
+      <w:r>
+        <w:t>Quick takeaway bullet (e.g., “Action over-performs”)</w:t>
+      </w:r>
+      <w:r>
+        <w:br/>
+      </w:r>
+      <w:r>
+        <w:br/>
+      </w:r>
+    </w:p>
+    <w:p>
+      <w:r>
+        <w:pict w14:anchorId="63E87341">
+          <v:rect id="_x0000_i1101" style="width:0;height:1.5pt" o:hralign="center" o:hrstd="t" o:hr="t" fillcolor="#a0a0a0" stroked="f"/>
+        </w:pict>
+      </w:r>
+    </w:p>
+    <w:p>
+      <w:pPr>
+        <w:rPr>
+          <w:b/>
+          <w:bCs/>
+        </w:rPr>
+      </w:pPr>
+      <w:r>
+        <w:rPr>
+          <w:b/>
+          <w:bCs/>
+        </w:rPr>
+        <w:t xml:space="preserve">Slide 6 — User Distribution by Age </w:t>
+      </w:r>
+      <w:r>
+        <w:rPr>
+          <w:b/>
+          <w:bCs/>
+          <w:i/>
+          <w:iCs/>
+        </w:rPr>
+        <w:t>(Anisha)</w:t>
+      </w:r>
+    </w:p>
+    <w:p>
+      <w:pPr>
+        <w:numPr>
+          <w:ilvl w:val="0"/>
+          <w:numId w:val="6"/>
+        </w:numPr>
+      </w:pPr>
+      <w:r>
+        <w:t>Column or population pyramid placeholder</w:t>
+      </w:r>
+      <w:r>
+        <w:br/>
+      </w:r>
+      <w:r>
+        <w:br/>
+      </w:r>
+    </w:p>
+    <w:p>
+      <w:pPr>
+        <w:numPr>
+          <w:ilvl w:val="0"/>
+          <w:numId w:val="6"/>
+        </w:numPr>
+      </w:pPr>
+      <w:r>
+        <w:lastRenderedPageBreak/>
+        <w:t>Note beneath: sample = 6 040 users</w:t>
+      </w:r>
+      <w:r>
+        <w:br/>
+      </w:r>
+      <w:r>
+        <w:br/>
+      </w:r>
+    </w:p>
+    <w:p>
+      <w:r>
+        <w:pict w14:anchorId="679A5F0D">
+          <v:rect id="_x0000_i1102" style="width:0;height:1.5pt" o:hralign="center" o:hrstd="t" o:hr="t" fillcolor="#a0a0a0" stroked="f"/>
+        </w:pict>
+      </w:r>
+    </w:p>
+    <w:p>
+      <w:pPr>
+        <w:rPr>
+          <w:b/>
+          <w:bCs/>
+        </w:rPr>
+      </w:pPr>
+      <w:r>
+        <w:rPr>
+          <w:b/>
+          <w:bCs/>
+        </w:rPr>
+        <w:t xml:space="preserve">Slide 7 — Subscription Status </w:t>
+      </w:r>
+      <w:r>
+        <w:rPr>
+          <w:b/>
+          <w:bCs/>
+          <w:i/>
+          <w:iCs/>
+        </w:rPr>
+        <w:t>(Sree)</w:t>
+      </w:r>
+    </w:p>
+    <w:p>
+      <w:pPr>
+        <w:numPr>
+          <w:ilvl w:val="0"/>
+          <w:numId w:val="7"/>
+        </w:numPr>
+      </w:pPr>
+      <w:r>
+        <w:t>Donut chart: Free vs Subscriber (%)</w:t>
+      </w:r>
+      <w:r>
+        <w:br/>
+      </w:r>
+      <w:r>
+        <w:br/>
+      </w:r>
+    </w:p>
+    <w:p>
+      <w:pPr>
+        <w:numPr>
+          <w:ilvl w:val="0"/>
+          <w:numId w:val="7"/>
+        </w:numPr>
+      </w:pPr>
+      <w:r>
+        <w:t>Small bullet: conversion target for Q3</w:t>
+      </w:r>
+      <w:r>
+        <w:br/>
+      </w:r>
+      <w:r>
+        <w:br/>
+      </w:r>
+    </w:p>
+    <w:p>
+      <w:r>
+        <w:pict w14:anchorId="283D58C8">
+          <v:rect id="_x0000_i1103" style="width:0;height:1.5pt" o:hralign="center" o:hrstd="t" o:hr="t" fillcolor="#a0a0a0" stroked="f"/>
+        </w:pict>
+      </w:r>
+    </w:p>
+    <w:p>
+      <w:pPr>
+        <w:rPr>
+          <w:b/>
+          <w:bCs/>
+        </w:rPr>
+      </w:pPr>
+      <w:r>
+        <w:rPr>
+          <w:b/>
+          <w:bCs/>
+        </w:rPr>
+        <w:t xml:space="preserve">Slide 8 — Users by Country </w:t>
+      </w:r>
+      <w:r>
+        <w:rPr>
+          <w:b/>
+          <w:bCs/>
+          <w:i/>
+          <w:iCs/>
+        </w:rPr>
+        <w:t>(Anisha)</w:t>
+      </w:r>
+    </w:p>
+    <w:p>
+      <w:pPr>
+        <w:numPr>
+          <w:ilvl w:val="0"/>
+          <w:numId w:val="8"/>
+        </w:numPr>
+      </w:pPr>
+      <w:r>
+        <w:t>Filled world map or top-10 bar chart</w:t>
+      </w:r>
+      <w:r>
+        <w:br/>
+      </w:r>
+      <w:r>
+        <w:br/>
+      </w:r>
+    </w:p>
+    <w:p>
+      <w:pPr>
+        <w:numPr>
+          <w:ilvl w:val="0"/>
+          <w:numId w:val="8"/>
+        </w:numPr>
+      </w:pPr>
+      <w:r>
+        <w:t>Footnote: 83 % cross-border viewing caveat</w:t>
+      </w:r>
+      <w:r>
+        <w:br/>
+      </w:r>
+      <w:r>
+        <w:br/>
+      </w:r>
+    </w:p>
+    <w:p>
+      <w:r>
+        <w:pict w14:anchorId="5483A914">
+          <v:rect id="_x0000_i1104" style="width:0;height:1.5pt" o:hralign="center" o:hrstd="t" o:hr="t" fillcolor="#a0a0a0" stroked="f"/>
+        </w:pict>
+      </w:r>
+    </w:p>
+    <w:p>
+      <w:pPr>
+        <w:rPr>
+          <w:b/>
+          <w:bCs/>
+        </w:rPr>
+      </w:pPr>
+      <w:r>
+        <w:rPr>
+          <w:b/>
+          <w:bCs/>
+        </w:rPr>
+        <w:t xml:space="preserve">Slide 9 — Device Usage </w:t>
+      </w:r>
+      <w:r>
+        <w:rPr>
+          <w:b/>
+          <w:bCs/>
+          <w:i/>
+          <w:iCs/>
+        </w:rPr>
+        <w:t>(Anisha)</w:t>
+      </w:r>
+    </w:p>
+    <w:p>
+      <w:pPr>
+        <w:numPr>
+          <w:ilvl w:val="0"/>
+          <w:numId w:val="9"/>
+        </w:numPr>
+      </w:pPr>
+      <w:r>
+        <w:t>100 % stacked column: Mobile | Smart-TV | Desktop | Tablet</w:t>
+      </w:r>
+      <w:r>
+        <w:br/>
+      </w:r>
+      <w:r>
+        <w:br/>
+      </w:r>
+    </w:p>
+    <w:p>
+      <w:pPr>
+        <w:numPr>
+          <w:ilvl w:val="0"/>
+          <w:numId w:val="9"/>
+        </w:numPr>
+      </w:pPr>
+      <w:r>
+        <w:t>Bullet: equal 25 % share across devices</w:t>
+      </w:r>
+      <w:r>
+        <w:br/>
+      </w:r>
+      <w:r>
+        <w:br/>
+      </w:r>
+    </w:p>
+    <w:p>
+      <w:r>
+        <w:pict w14:anchorId="59FA357D">
+          <v:rect id="_x0000_i1105" style="width:0;height:1.5pt" o:hralign="center" o:hrstd="t" o:hr="t" fillcolor="#a0a0a0" stroked="f"/>
+        </w:pict>
+      </w:r>
+    </w:p>
+    <w:p>
+      <w:pPr>
+        <w:rPr>
+          <w:b/>
+          <w:bCs/>
+        </w:rPr>
+      </w:pPr>
+      <w:r>
+        <w:rPr>
+          <w:b/>
+          <w:bCs/>
+        </w:rPr>
+        <w:t xml:space="preserve">Slide 10 — Bonus Insight: Genre Demand Gap </w:t>
+      </w:r>
+      <w:r>
+        <w:rPr>
+          <w:b/>
+          <w:bCs/>
+          <w:i/>
+          <w:iCs/>
+        </w:rPr>
+        <w:t>(Team)</w:t>
+      </w:r>
+    </w:p>
+    <w:p>
+      <w:pPr>
+        <w:numPr>
+          <w:ilvl w:val="0"/>
+          <w:numId w:val="10"/>
+        </w:numPr>
+      </w:pPr>
+      <w:r>
+        <w:t>Heat-map or scatter placeholder</w:t>
+      </w:r>
+      <w:r>
+        <w:br/>
+      </w:r>
+      <w:r>
+        <w:br/>
+      </w:r>
+    </w:p>
+    <w:p>
+      <w:pPr>
+        <w:numPr>
+          <w:ilvl w:val="0"/>
+          <w:numId w:val="10"/>
+        </w:numPr>
+      </w:pPr>
+      <w:r>
+        <w:lastRenderedPageBreak/>
+        <w:t>One sentence recommendation (e.g., “Increase Action supply”)</w:t>
+      </w:r>
+      <w:r>
+        <w:br/>
+      </w:r>
+      <w:r>
+        <w:br/>
+      </w:r>
+    </w:p>
+    <w:p>
+      <w:r>
+        <w:pict w14:anchorId="6EE2D25A">
+          <v:rect id="_x0000_i1106" style="width:0;height:1.5pt" o:hralign="center" o:hrstd="t" o:hr="t" fillcolor="#a0a0a0" stroked="f"/>
+        </w:pict>
+      </w:r>
+    </w:p>
+    <w:p>
+      <w:pPr>
+        <w:rPr>
+          <w:b/>
+          <w:bCs/>
+        </w:rPr>
+      </w:pPr>
+      <w:r>
+        <w:rPr>
+          <w:b/>
+          <w:bCs/>
+        </w:rPr>
+        <w:t xml:space="preserve">Slide 11 — Key Recommendations </w:t>
+      </w:r>
+      <w:r>
+        <w:rPr>
+          <w:b/>
+          <w:bCs/>
+          <w:i/>
+          <w:iCs/>
+        </w:rPr>
+        <w:t>(Alexei)</w:t>
+      </w:r>
+    </w:p>
+    <w:tbl>
+      <w:tblPr>
+        <w:tblW w:w="0" w:type="auto"/>
+        <w:tblCellMar>
+          <w:top w:w="15" w:type="dxa"/>
+          <w:left w:w="15" w:type="dxa"/>
+          <w:bottom w:w="15" w:type="dxa"/>
+          <w:right w:w="15" w:type="dxa"/>
+        </w:tblCellMar>
+        <w:tblLook w:val="04A0" w:firstRow="1" w:lastRow="0" w:firstColumn="1" w:lastColumn="0" w:noHBand="0" w:noVBand="1"/>
+      </w:tblPr>
+      <w:tblGrid>
+        <w:gridCol w:w="2738"/>
+        <w:gridCol w:w="1999"/>
+        <w:gridCol w:w="943"/>
+      </w:tblGrid>
+      <w:tr>
+        <w:trPr>
+          <w:trHeight w:val="470"/>
+        </w:trPr>
+        <w:tc>
+          <w:tcPr>
+            <w:tcW w:w="0" w:type="auto"/>
+            <w:tcMar>
+              <w:top w:w="100" w:type="dxa"/>
+              <w:left w:w="100" w:type="dxa"/>
+              <w:bottom w:w="100" w:type="dxa"/>
+              <w:right w:w="100" w:type="dxa"/>
+            </w:tcMar>
+            <w:hideMark/>
+          </w:tcPr>
+          <w:p>
+            <w:r>
+              <w:rPr>
+                <w:b/>
+                <w:bCs/>
+              </w:rPr>
+              <w:t>Action</w:t>
+            </w:r>
+          </w:p>
+        </w:tc>
+        <w:tc>
+          <w:tcPr>
+            <w:tcW w:w="0" w:type="auto"/>
+            <w:tcMar>
+              <w:top w:w="100" w:type="dxa"/>
+              <w:left w:w="100" w:type="dxa"/>
+              <w:bottom w:w="100" w:type="dxa"/>
+              <w:right w:w="100" w:type="dxa"/>
+            </w:tcMar>
+            <w:hideMark/>
+          </w:tcPr>
+          <w:p>
+            <w:r>
+              <w:rPr>
+                <w:b/>
+                <w:bCs/>
+              </w:rPr>
+              <w:t>Expected Benefit</w:t>
+            </w:r>
+          </w:p>
+        </w:tc>
+        <w:tc>
+          <w:tcPr>
+            <w:tcW w:w="0" w:type="auto"/>
+            <w:tcMar>
+              <w:top w:w="100" w:type="dxa"/>
+              <w:left w:w="100" w:type="dxa"/>
+              <w:bottom w:w="100" w:type="dxa"/>
+              <w:right w:w="100" w:type="dxa"/>
+            </w:tcMar>
+            <w:hideMark/>
+          </w:tcPr>
+          <w:p>
+            <w:r>
+              <w:rPr>
+                <w:b/>
+                <w:bCs/>
+              </w:rPr>
+              <w:t>Priority</w:t>
+            </w:r>
+          </w:p>
+        </w:tc>
+      </w:tr>
+      <w:tr>
+        <w:trPr>
+          <w:trHeight w:val="470"/>
+        </w:trPr>
+        <w:tc>
+          <w:tcPr>
+            <w:tcW w:w="0" w:type="auto"/>
+            <w:tcMar>
+              <w:top w:w="100" w:type="dxa"/>
+              <w:left w:w="100" w:type="dxa"/>
+              <w:bottom w:w="100" w:type="dxa"/>
+              <w:right w:w="100" w:type="dxa"/>
+            </w:tcMar>
+            <w:hideMark/>
+          </w:tcPr>
+          <w:p>
+            <w:r>
+              <w:t>Acquire more Action titles</w:t>
+            </w:r>
+          </w:p>
+        </w:tc>
+        <w:tc>
+          <w:tcPr>
+            <w:tcW w:w="0" w:type="auto"/>
+            <w:tcMar>
+              <w:top w:w="100" w:type="dxa"/>
+              <w:left w:w="100" w:type="dxa"/>
+              <w:bottom w:w="100" w:type="dxa"/>
+              <w:right w:w="100" w:type="dxa"/>
+            </w:tcMar>
+            <w:hideMark/>
+          </w:tcPr>
+          <w:p>
+            <w:r>
+              <w:t>+X % watch-time</w:t>
+            </w:r>
+          </w:p>
+        </w:tc>
+        <w:tc>
+          <w:tcPr>
+            <w:tcW w:w="0" w:type="auto"/>
+            <w:tcMar>
+              <w:top w:w="100" w:type="dxa"/>
+              <w:left w:w="100" w:type="dxa"/>
+              <w:bottom w:w="100" w:type="dxa"/>
+              <w:right w:w="100" w:type="dxa"/>
+            </w:tcMar>
+            <w:hideMark/>
+          </w:tcPr>
+          <w:p>
+            <w:r>
+              <w:t>High</w:t>
+            </w:r>
+          </w:p>
+        </w:tc>
+      </w:tr>
+      <w:tr>
+        <w:trPr>
+          <w:trHeight w:val="470"/>
+        </w:trPr>
+        <w:tc>
+          <w:tcPr>
+            <w:tcW w:w="0" w:type="auto"/>
+            <w:tcMar>
+              <w:top w:w="100" w:type="dxa"/>
+              <w:left w:w="100" w:type="dxa"/>
+              <w:bottom w:w="100" w:type="dxa"/>
+              <w:right w:w="100" w:type="dxa"/>
+            </w:tcMar>
+            <w:hideMark/>
+          </w:tcPr>
+          <w:p>
+            <w:r>
+              <w:t>Reduce low-view Drama</w:t>
+            </w:r>
+          </w:p>
+        </w:tc>
+        <w:tc>
+          <w:tcPr>
+            <w:tcW w:w="0" w:type="auto"/>
+            <w:tcMar>
+              <w:top w:w="100" w:type="dxa"/>
+              <w:left w:w="100" w:type="dxa"/>
+              <w:bottom w:w="100" w:type="dxa"/>
+              <w:right w:w="100" w:type="dxa"/>
+            </w:tcMar>
+            <w:hideMark/>
+          </w:tcPr>
+          <w:p>
+            <w:r>
+              <w:t>Save licensing cost</w:t>
+            </w:r>
+          </w:p>
+        </w:tc>
+        <w:tc>
+          <w:tcPr>
+            <w:tcW w:w="0" w:type="auto"/>
+            <w:tcMar>
+              <w:top w:w="100" w:type="dxa"/>
+              <w:left w:w="100" w:type="dxa"/>
+              <w:bottom w:w="100" w:type="dxa"/>
+              <w:right w:w="100" w:type="dxa"/>
+            </w:tcMar>
+            <w:hideMark/>
+          </w:tcPr>
+          <w:p>
+            <w:r>
+              <w:t>Med</w:t>
+            </w:r>
+          </w:p>
+        </w:tc>
+      </w:tr>
+      <w:tr>
+        <w:trPr>
+          <w:trHeight w:val="470"/>
+        </w:trPr>
+        <w:tc>
+          <w:tcPr>
+            <w:tcW w:w="0" w:type="auto"/>
+            <w:tcMar>
+              <w:top w:w="100" w:type="dxa"/>
+              <w:left w:w="100" w:type="dxa"/>
+              <w:bottom w:w="100" w:type="dxa"/>
+              <w:right w:w="100" w:type="dxa"/>
+            </w:tcMar>
+            <w:hideMark/>
+          </w:tcPr>
+          <w:p>
+            <w:r>
+              <w:t>…</w:t>
+            </w:r>
+          </w:p>
+        </w:tc>
+        <w:tc>
+          <w:tcPr>
+            <w:tcW w:w="0" w:type="auto"/>
+            <w:tcMar>
+              <w:top w:w="100" w:type="dxa"/>
+              <w:left w:w="100" w:type="dxa"/>
+              <w:bottom w:w="100" w:type="dxa"/>
+              <w:right w:w="100" w:type="dxa"/>
+            </w:tcMar>
+            <w:hideMark/>
+          </w:tcPr>
+          <w:p>
+            <w:r>
+              <w:t>…</w:t>
+            </w:r>
+          </w:p>
+        </w:tc>
+        <w:tc>
+          <w:tcPr>
+            <w:tcW w:w="0" w:type="auto"/>
+            <w:tcMar>
+              <w:top w:w="100" w:type="dxa"/>
+              <w:left w:w="100" w:type="dxa"/>
+              <w:bottom w:w="100" w:type="dxa"/>
+              <w:right w:w="100" w:type="dxa"/>
+            </w:tcMar>
+            <w:hideMark/>
+          </w:tcPr>
+          <w:p>
+            <w:r>
+              <w:t>…</w:t>
+            </w:r>
+          </w:p>
+        </w:tc>
+      </w:tr>
+    </w:tbl>
+    <w:p>
+      <w:r>
+        <w:pict w14:anchorId="0EACADA6">
+          <v:rect id="_x0000_i1107" style="width:0;height:1.5pt" o:hralign="center" o:hrstd="t" o:hr="t" fillcolor="#a0a0a0" stroked="f"/>
+        </w:pict>
+      </w:r>
+    </w:p>
+    <w:p>
+      <w:pPr>
+        <w:rPr>
+          <w:b/>
+          <w:bCs/>
+        </w:rPr>
+      </w:pPr>
+      <w:r>
+        <w:rPr>
+          <w:b/>
+          <w:bCs/>
+        </w:rPr>
+        <w:t xml:space="preserve">Slide 12 — Blockers &amp; Mitigations </w:t>
+      </w:r>
+      <w:r>
+        <w:rPr>
+          <w:b/>
+          <w:bCs/>
+          <w:i/>
+          <w:iCs/>
+        </w:rPr>
+        <w:t>(Laura + Sree)</w:t>
+      </w:r>
+    </w:p>
+    <w:p>
+      <w:pPr>
+        <w:numPr>
+          <w:ilvl w:val="0"/>
+          <w:numId w:val="11"/>
+        </w:numPr>
+      </w:pPr>
+      <w:r>
+        <w:rPr>
+          <w:b/>
+          <w:bCs/>
+        </w:rPr>
+        <w:t>Country field ambiguity</w:t>
+      </w:r>
+      <w:r>
+        <w:t xml:space="preserve"> → Treat as production country, flag limitation</w:t>
+      </w:r>
+      <w:r>
+        <w:br/>
+      </w:r>
+      <w:r>
+        <w:br/>
+      </w:r>
+    </w:p>
+    <w:p>
+      <w:pPr>
+        <w:numPr>
+          <w:ilvl w:val="0"/>
+          <w:numId w:val="11"/>
+        </w:numPr>
+      </w:pPr>
+      <w:r>
+        <w:rPr>
+          <w:b/>
+          <w:bCs/>
+        </w:rPr>
+        <w:t>No plan tiers</w:t>
+      </w:r>
+      <w:r>
+        <w:t xml:space="preserve"> → Analyse Free vs Subscriber only</w:t>
+      </w:r>
+      <w:r>
+        <w:br/>
+      </w:r>
+      <w:r>
+        <w:br/>
+      </w:r>
+    </w:p>
+    <w:p>
+      <w:pPr>
+        <w:numPr>
+          <w:ilvl w:val="0"/>
+          <w:numId w:val="11"/>
+        </w:numPr>
+      </w:pPr>
+      <w:r>
+        <w:rPr>
+          <w:b/>
+          <w:bCs/>
+        </w:rPr>
+        <w:t>Large dataset slowness</w:t>
+      </w:r>
+      <w:r>
+        <w:t xml:space="preserve"> → Pre-aggregated SQL views &amp; indexing</w:t>
+      </w:r>
+      <w:r>
+        <w:br/>
+      </w:r>
+      <w:r>
+        <w:br/>
+      </w:r>
+    </w:p>
+    <w:p>
+      <w:r>
+        <w:pict w14:anchorId="118E82F6">
+          <v:rect id="_x0000_i1108" style="width:0;height:1.5pt" o:hralign="center" o:hrstd="t" o:hr="t" fillcolor="#a0a0a0" stroked="f"/>
+        </w:pict>
+      </w:r>
+    </w:p>
+    <w:p>
+      <w:pPr>
+        <w:rPr>
+          <w:b/>
+          <w:bCs/>
+        </w:rPr>
+      </w:pPr>
+      <w:r>
+        <w:rPr>
+          <w:b/>
+          <w:bCs/>
+        </w:rPr>
+        <w:t xml:space="preserve">Slide 13 — Q &amp; A / Wrap-Up </w:t>
+      </w:r>
+      <w:r>
+        <w:rPr>
+          <w:b/>
+          <w:bCs/>
+          <w:i/>
+          <w:iCs/>
+        </w:rPr>
+        <w:t>(Alexei)</w:t>
+      </w:r>
+    </w:p>
+    <w:p>
+      <w:pPr>
+        <w:numPr>
+          <w:ilvl w:val="0"/>
+          <w:numId w:val="12"/>
+        </w:numPr>
+      </w:pPr>
+      <w:r>
+        <w:t>“Thank you” banner</w:t>
+      </w:r>
+      <w:r>
+        <w:br/>
+      </w:r>
+      <w:r>
+        <w:br/>
+      </w:r>
+    </w:p>
+    <w:p>
+      <w:pPr>
+        <w:numPr>
+          <w:ilvl w:val="0"/>
+          <w:numId w:val="12"/>
+        </w:numPr>
+      </w:pPr>
+      <w:r>
+        <w:t>Contact e-mails for each team member</w:t>
+      </w:r>
+      <w:r>
+        <w:br/>
+      </w:r>
+      <w:r>
+        <w:br/>
+      </w:r>
+    </w:p>
+    <w:p>
+      <w:pPr>
+        <w:numPr>
+          <w:ilvl w:val="0"/>
+          <w:numId w:val="12"/>
+        </w:numPr>
+      </w:pPr>
+      <w:r>
+        <w:t>Link to live Power BI dashboard</w:t>
+      </w:r>
+    </w:p>
+    <w:p/>
     <w:sectPr>
       <w:pgSz w:w="11906" w:h="16838"/>
       <w:pgMar w:top="1440" w:right="1440" w:bottom="1440" w:left="1440" w:header="708" w:footer="708" w:gutter="0"/>
@@ -1402,6 +2654,1835 @@
     </w:sectPr>
   </w:body>
 </w:document>
+</file>
+
+<file path=word/numbering.xml><?xml version="1.0" encoding="utf-8"?>
+<w:numbering xmlns:wpc="http://schemas.microsoft.com/office/word/2010/wordprocessingCanvas" xmlns:cx="http://schemas.microsoft.com/office/drawing/2014/chartex" xmlns:cx1="http://schemas.microsoft.com/office/drawing/2015/9/8/chartex" xmlns:cx2="http://schemas.microsoft.com/office/drawing/2015/10/21/chartex" xmlns:cx3="http://schemas.microsoft.com/office/drawing/2016/5/9/chartex" xmlns:cx4="http://schemas.microsoft.com/office/drawing/2016/5/10/chartex" xmlns:cx5="http://schemas.microsoft.com/office/drawing/2016/5/11/chartex" xmlns:cx6="http://schemas.microsoft.com/office/drawing/2016/5/12/chartex" xmlns:cx7="http://schemas.microsoft.com/office/drawing/2016/5/13/chartex" xmlns:cx8="http://schemas.microsoft.com/office/drawing/2016/5/14/chartex" xmlns:mc="http://schemas.openxmlformats.org/markup-compatibility/2006" xmlns:aink="http://schemas.microsoft.com/office/drawing/2016/ink" xmlns:am3d="http://schemas.microsoft.com/office/drawing/2017/model3d" xmlns:o="urn:schemas-microsoft-com:office:office" xmlns:oel="http://schemas.microsoft.com/office/2019/extlst" xmlns:r="http://schemas.openxmlformats.org/officeDocument/2006/relationships" xmlns:m="http://schemas.openxmlformats.org/officeDocument/2006/math" xmlns:v="urn:schemas-microsoft-com:vml" xmlns:wp14="http://schemas.microsoft.com/office/word/2010/wordprocessingDrawing" xmlns:wp="http://schemas.openxmlformats.org/drawingml/2006/wordprocessingDrawing" xmlns:w10="urn:schemas-microsoft-com:office:word" xmlns:w="http://schemas.openxmlformats.org/wordprocessingml/2006/main" xmlns:w14="http://schemas.microsoft.com/office/word/2010/wordml" xmlns:w15="http://schemas.microsoft.com/office/word/2012/wordml" xmlns:w16cex="http://schemas.microsoft.com/office/word/2018/wordml/cex" xmlns:w16cid="http://schemas.microsoft.com/office/word/2016/wordml/cid" xmlns:w16="http://schemas.microsoft.com/office/word/2018/wordml" xmlns:w16du="http://schemas.microsoft.com/office/word/2023/wordml/word16du" xmlns:w16sdtdh="http://schemas.microsoft.com/office/word/2020/wordml/sdtdatahash" xmlns:w16sdtfl="http://schemas.microsoft.com/office/word/2024/wordml/sdtformatlock" xmlns:w16se="http://schemas.microsoft.com/office/word/2015/wordml/symex" xmlns:wpg="http://schemas.microsoft.com/office/word/2010/wordprocessingGroup" xmlns:wpi="http://schemas.microsoft.com/office/word/2010/wordprocessingInk" xmlns:wne="http://schemas.microsoft.com/office/word/2006/wordml" xmlns:wps="http://schemas.microsoft.com/office/word/2010/wordprocessingShape" mc:Ignorable="w14 w15 w16se w16cid w16 w16cex w16sdtdh w16sdtfl w16du wp14">
+  <w:abstractNum w:abstractNumId="0" w15:restartNumberingAfterBreak="0">
+    <w:nsid w:val="00806451"/>
+    <w:multiLevelType w:val="multilevel"/>
+    <w:tmpl w:val="8048BCBE"/>
+    <w:lvl w:ilvl="0">
+      <w:start w:val="1"/>
+      <w:numFmt w:val="bullet"/>
+      <w:lvlText w:val=""/>
+      <w:lvlJc w:val="left"/>
+      <w:pPr>
+        <w:tabs>
+          <w:tab w:val="num" w:pos="720"/>
+        </w:tabs>
+        <w:ind w:left="720" w:hanging="360"/>
+      </w:pPr>
+      <w:rPr>
+        <w:rFonts w:ascii="Symbol" w:hAnsi="Symbol" w:hint="default"/>
+        <w:sz w:val="20"/>
+      </w:rPr>
+    </w:lvl>
+    <w:lvl w:ilvl="1" w:tentative="1">
+      <w:start w:val="1"/>
+      <w:numFmt w:val="bullet"/>
+      <w:lvlText w:val="o"/>
+      <w:lvlJc w:val="left"/>
+      <w:pPr>
+        <w:tabs>
+          <w:tab w:val="num" w:pos="1440"/>
+        </w:tabs>
+        <w:ind w:left="1440" w:hanging="360"/>
+      </w:pPr>
+      <w:rPr>
+        <w:rFonts w:ascii="Courier New" w:hAnsi="Courier New" w:hint="default"/>
+        <w:sz w:val="20"/>
+      </w:rPr>
+    </w:lvl>
+    <w:lvl w:ilvl="2" w:tentative="1">
+      <w:start w:val="1"/>
+      <w:numFmt w:val="bullet"/>
+      <w:lvlText w:val=""/>
+      <w:lvlJc w:val="left"/>
+      <w:pPr>
+        <w:tabs>
+          <w:tab w:val="num" w:pos="2160"/>
+        </w:tabs>
+        <w:ind w:left="2160" w:hanging="360"/>
+      </w:pPr>
+      <w:rPr>
+        <w:rFonts w:ascii="Wingdings" w:hAnsi="Wingdings" w:hint="default"/>
+        <w:sz w:val="20"/>
+      </w:rPr>
+    </w:lvl>
+    <w:lvl w:ilvl="3" w:tentative="1">
+      <w:start w:val="1"/>
+      <w:numFmt w:val="bullet"/>
+      <w:lvlText w:val=""/>
+      <w:lvlJc w:val="left"/>
+      <w:pPr>
+        <w:tabs>
+          <w:tab w:val="num" w:pos="2880"/>
+        </w:tabs>
+        <w:ind w:left="2880" w:hanging="360"/>
+      </w:pPr>
+      <w:rPr>
+        <w:rFonts w:ascii="Wingdings" w:hAnsi="Wingdings" w:hint="default"/>
+        <w:sz w:val="20"/>
+      </w:rPr>
+    </w:lvl>
+    <w:lvl w:ilvl="4" w:tentative="1">
+      <w:start w:val="1"/>
+      <w:numFmt w:val="bullet"/>
+      <w:lvlText w:val=""/>
+      <w:lvlJc w:val="left"/>
+      <w:pPr>
+        <w:tabs>
+          <w:tab w:val="num" w:pos="3600"/>
+        </w:tabs>
+        <w:ind w:left="3600" w:hanging="360"/>
+      </w:pPr>
+      <w:rPr>
+        <w:rFonts w:ascii="Wingdings" w:hAnsi="Wingdings" w:hint="default"/>
+        <w:sz w:val="20"/>
+      </w:rPr>
+    </w:lvl>
+    <w:lvl w:ilvl="5" w:tentative="1">
+      <w:start w:val="1"/>
+      <w:numFmt w:val="bullet"/>
+      <w:lvlText w:val=""/>
+      <w:lvlJc w:val="left"/>
+      <w:pPr>
+        <w:tabs>
+          <w:tab w:val="num" w:pos="4320"/>
+        </w:tabs>
+        <w:ind w:left="4320" w:hanging="360"/>
+      </w:pPr>
+      <w:rPr>
+        <w:rFonts w:ascii="Wingdings" w:hAnsi="Wingdings" w:hint="default"/>
+        <w:sz w:val="20"/>
+      </w:rPr>
+    </w:lvl>
+    <w:lvl w:ilvl="6" w:tentative="1">
+      <w:start w:val="1"/>
+      <w:numFmt w:val="bullet"/>
+      <w:lvlText w:val=""/>
+      <w:lvlJc w:val="left"/>
+      <w:pPr>
+        <w:tabs>
+          <w:tab w:val="num" w:pos="5040"/>
+        </w:tabs>
+        <w:ind w:left="5040" w:hanging="360"/>
+      </w:pPr>
+      <w:rPr>
+        <w:rFonts w:ascii="Wingdings" w:hAnsi="Wingdings" w:hint="default"/>
+        <w:sz w:val="20"/>
+      </w:rPr>
+    </w:lvl>
+    <w:lvl w:ilvl="7" w:tentative="1">
+      <w:start w:val="1"/>
+      <w:numFmt w:val="bullet"/>
+      <w:lvlText w:val=""/>
+      <w:lvlJc w:val="left"/>
+      <w:pPr>
+        <w:tabs>
+          <w:tab w:val="num" w:pos="5760"/>
+        </w:tabs>
+        <w:ind w:left="5760" w:hanging="360"/>
+      </w:pPr>
+      <w:rPr>
+        <w:rFonts w:ascii="Wingdings" w:hAnsi="Wingdings" w:hint="default"/>
+        <w:sz w:val="20"/>
+      </w:rPr>
+    </w:lvl>
+    <w:lvl w:ilvl="8" w:tentative="1">
+      <w:start w:val="1"/>
+      <w:numFmt w:val="bullet"/>
+      <w:lvlText w:val=""/>
+      <w:lvlJc w:val="left"/>
+      <w:pPr>
+        <w:tabs>
+          <w:tab w:val="num" w:pos="6480"/>
+        </w:tabs>
+        <w:ind w:left="6480" w:hanging="360"/>
+      </w:pPr>
+      <w:rPr>
+        <w:rFonts w:ascii="Wingdings" w:hAnsi="Wingdings" w:hint="default"/>
+        <w:sz w:val="20"/>
+      </w:rPr>
+    </w:lvl>
+  </w:abstractNum>
+  <w:abstractNum w:abstractNumId="1" w15:restartNumberingAfterBreak="0">
+    <w:nsid w:val="05D319C4"/>
+    <w:multiLevelType w:val="multilevel"/>
+    <w:tmpl w:val="3F609D62"/>
+    <w:lvl w:ilvl="0">
+      <w:start w:val="1"/>
+      <w:numFmt w:val="bullet"/>
+      <w:lvlText w:val=""/>
+      <w:lvlJc w:val="left"/>
+      <w:pPr>
+        <w:tabs>
+          <w:tab w:val="num" w:pos="720"/>
+        </w:tabs>
+        <w:ind w:left="720" w:hanging="360"/>
+      </w:pPr>
+      <w:rPr>
+        <w:rFonts w:ascii="Symbol" w:hAnsi="Symbol" w:hint="default"/>
+        <w:sz w:val="20"/>
+      </w:rPr>
+    </w:lvl>
+    <w:lvl w:ilvl="1" w:tentative="1">
+      <w:start w:val="1"/>
+      <w:numFmt w:val="bullet"/>
+      <w:lvlText w:val="o"/>
+      <w:lvlJc w:val="left"/>
+      <w:pPr>
+        <w:tabs>
+          <w:tab w:val="num" w:pos="1440"/>
+        </w:tabs>
+        <w:ind w:left="1440" w:hanging="360"/>
+      </w:pPr>
+      <w:rPr>
+        <w:rFonts w:ascii="Courier New" w:hAnsi="Courier New" w:hint="default"/>
+        <w:sz w:val="20"/>
+      </w:rPr>
+    </w:lvl>
+    <w:lvl w:ilvl="2" w:tentative="1">
+      <w:start w:val="1"/>
+      <w:numFmt w:val="bullet"/>
+      <w:lvlText w:val=""/>
+      <w:lvlJc w:val="left"/>
+      <w:pPr>
+        <w:tabs>
+          <w:tab w:val="num" w:pos="2160"/>
+        </w:tabs>
+        <w:ind w:left="2160" w:hanging="360"/>
+      </w:pPr>
+      <w:rPr>
+        <w:rFonts w:ascii="Wingdings" w:hAnsi="Wingdings" w:hint="default"/>
+        <w:sz w:val="20"/>
+      </w:rPr>
+    </w:lvl>
+    <w:lvl w:ilvl="3" w:tentative="1">
+      <w:start w:val="1"/>
+      <w:numFmt w:val="bullet"/>
+      <w:lvlText w:val=""/>
+      <w:lvlJc w:val="left"/>
+      <w:pPr>
+        <w:tabs>
+          <w:tab w:val="num" w:pos="2880"/>
+        </w:tabs>
+        <w:ind w:left="2880" w:hanging="360"/>
+      </w:pPr>
+      <w:rPr>
+        <w:rFonts w:ascii="Wingdings" w:hAnsi="Wingdings" w:hint="default"/>
+        <w:sz w:val="20"/>
+      </w:rPr>
+    </w:lvl>
+    <w:lvl w:ilvl="4" w:tentative="1">
+      <w:start w:val="1"/>
+      <w:numFmt w:val="bullet"/>
+      <w:lvlText w:val=""/>
+      <w:lvlJc w:val="left"/>
+      <w:pPr>
+        <w:tabs>
+          <w:tab w:val="num" w:pos="3600"/>
+        </w:tabs>
+        <w:ind w:left="3600" w:hanging="360"/>
+      </w:pPr>
+      <w:rPr>
+        <w:rFonts w:ascii="Wingdings" w:hAnsi="Wingdings" w:hint="default"/>
+        <w:sz w:val="20"/>
+      </w:rPr>
+    </w:lvl>
+    <w:lvl w:ilvl="5" w:tentative="1">
+      <w:start w:val="1"/>
+      <w:numFmt w:val="bullet"/>
+      <w:lvlText w:val=""/>
+      <w:lvlJc w:val="left"/>
+      <w:pPr>
+        <w:tabs>
+          <w:tab w:val="num" w:pos="4320"/>
+        </w:tabs>
+        <w:ind w:left="4320" w:hanging="360"/>
+      </w:pPr>
+      <w:rPr>
+        <w:rFonts w:ascii="Wingdings" w:hAnsi="Wingdings" w:hint="default"/>
+        <w:sz w:val="20"/>
+      </w:rPr>
+    </w:lvl>
+    <w:lvl w:ilvl="6" w:tentative="1">
+      <w:start w:val="1"/>
+      <w:numFmt w:val="bullet"/>
+      <w:lvlText w:val=""/>
+      <w:lvlJc w:val="left"/>
+      <w:pPr>
+        <w:tabs>
+          <w:tab w:val="num" w:pos="5040"/>
+        </w:tabs>
+        <w:ind w:left="5040" w:hanging="360"/>
+      </w:pPr>
+      <w:rPr>
+        <w:rFonts w:ascii="Wingdings" w:hAnsi="Wingdings" w:hint="default"/>
+        <w:sz w:val="20"/>
+      </w:rPr>
+    </w:lvl>
+    <w:lvl w:ilvl="7" w:tentative="1">
+      <w:start w:val="1"/>
+      <w:numFmt w:val="bullet"/>
+      <w:lvlText w:val=""/>
+      <w:lvlJc w:val="left"/>
+      <w:pPr>
+        <w:tabs>
+          <w:tab w:val="num" w:pos="5760"/>
+        </w:tabs>
+        <w:ind w:left="5760" w:hanging="360"/>
+      </w:pPr>
+      <w:rPr>
+        <w:rFonts w:ascii="Wingdings" w:hAnsi="Wingdings" w:hint="default"/>
+        <w:sz w:val="20"/>
+      </w:rPr>
+    </w:lvl>
+    <w:lvl w:ilvl="8" w:tentative="1">
+      <w:start w:val="1"/>
+      <w:numFmt w:val="bullet"/>
+      <w:lvlText w:val=""/>
+      <w:lvlJc w:val="left"/>
+      <w:pPr>
+        <w:tabs>
+          <w:tab w:val="num" w:pos="6480"/>
+        </w:tabs>
+        <w:ind w:left="6480" w:hanging="360"/>
+      </w:pPr>
+      <w:rPr>
+        <w:rFonts w:ascii="Wingdings" w:hAnsi="Wingdings" w:hint="default"/>
+        <w:sz w:val="20"/>
+      </w:rPr>
+    </w:lvl>
+  </w:abstractNum>
+  <w:abstractNum w:abstractNumId="2" w15:restartNumberingAfterBreak="0">
+    <w:nsid w:val="071E2EC1"/>
+    <w:multiLevelType w:val="multilevel"/>
+    <w:tmpl w:val="DC4AC1FC"/>
+    <w:lvl w:ilvl="0">
+      <w:start w:val="1"/>
+      <w:numFmt w:val="bullet"/>
+      <w:lvlText w:val=""/>
+      <w:lvlJc w:val="left"/>
+      <w:pPr>
+        <w:tabs>
+          <w:tab w:val="num" w:pos="720"/>
+        </w:tabs>
+        <w:ind w:left="720" w:hanging="360"/>
+      </w:pPr>
+      <w:rPr>
+        <w:rFonts w:ascii="Symbol" w:hAnsi="Symbol" w:hint="default"/>
+        <w:sz w:val="20"/>
+      </w:rPr>
+    </w:lvl>
+    <w:lvl w:ilvl="1" w:tentative="1">
+      <w:start w:val="1"/>
+      <w:numFmt w:val="bullet"/>
+      <w:lvlText w:val="o"/>
+      <w:lvlJc w:val="left"/>
+      <w:pPr>
+        <w:tabs>
+          <w:tab w:val="num" w:pos="1440"/>
+        </w:tabs>
+        <w:ind w:left="1440" w:hanging="360"/>
+      </w:pPr>
+      <w:rPr>
+        <w:rFonts w:ascii="Courier New" w:hAnsi="Courier New" w:hint="default"/>
+        <w:sz w:val="20"/>
+      </w:rPr>
+    </w:lvl>
+    <w:lvl w:ilvl="2" w:tentative="1">
+      <w:start w:val="1"/>
+      <w:numFmt w:val="bullet"/>
+      <w:lvlText w:val=""/>
+      <w:lvlJc w:val="left"/>
+      <w:pPr>
+        <w:tabs>
+          <w:tab w:val="num" w:pos="2160"/>
+        </w:tabs>
+        <w:ind w:left="2160" w:hanging="360"/>
+      </w:pPr>
+      <w:rPr>
+        <w:rFonts w:ascii="Wingdings" w:hAnsi="Wingdings" w:hint="default"/>
+        <w:sz w:val="20"/>
+      </w:rPr>
+    </w:lvl>
+    <w:lvl w:ilvl="3" w:tentative="1">
+      <w:start w:val="1"/>
+      <w:numFmt w:val="bullet"/>
+      <w:lvlText w:val=""/>
+      <w:lvlJc w:val="left"/>
+      <w:pPr>
+        <w:tabs>
+          <w:tab w:val="num" w:pos="2880"/>
+        </w:tabs>
+        <w:ind w:left="2880" w:hanging="360"/>
+      </w:pPr>
+      <w:rPr>
+        <w:rFonts w:ascii="Wingdings" w:hAnsi="Wingdings" w:hint="default"/>
+        <w:sz w:val="20"/>
+      </w:rPr>
+    </w:lvl>
+    <w:lvl w:ilvl="4" w:tentative="1">
+      <w:start w:val="1"/>
+      <w:numFmt w:val="bullet"/>
+      <w:lvlText w:val=""/>
+      <w:lvlJc w:val="left"/>
+      <w:pPr>
+        <w:tabs>
+          <w:tab w:val="num" w:pos="3600"/>
+        </w:tabs>
+        <w:ind w:left="3600" w:hanging="360"/>
+      </w:pPr>
+      <w:rPr>
+        <w:rFonts w:ascii="Wingdings" w:hAnsi="Wingdings" w:hint="default"/>
+        <w:sz w:val="20"/>
+      </w:rPr>
+    </w:lvl>
+    <w:lvl w:ilvl="5" w:tentative="1">
+      <w:start w:val="1"/>
+      <w:numFmt w:val="bullet"/>
+      <w:lvlText w:val=""/>
+      <w:lvlJc w:val="left"/>
+      <w:pPr>
+        <w:tabs>
+          <w:tab w:val="num" w:pos="4320"/>
+        </w:tabs>
+        <w:ind w:left="4320" w:hanging="360"/>
+      </w:pPr>
+      <w:rPr>
+        <w:rFonts w:ascii="Wingdings" w:hAnsi="Wingdings" w:hint="default"/>
+        <w:sz w:val="20"/>
+      </w:rPr>
+    </w:lvl>
+    <w:lvl w:ilvl="6" w:tentative="1">
+      <w:start w:val="1"/>
+      <w:numFmt w:val="bullet"/>
+      <w:lvlText w:val=""/>
+      <w:lvlJc w:val="left"/>
+      <w:pPr>
+        <w:tabs>
+          <w:tab w:val="num" w:pos="5040"/>
+        </w:tabs>
+        <w:ind w:left="5040" w:hanging="360"/>
+      </w:pPr>
+      <w:rPr>
+        <w:rFonts w:ascii="Wingdings" w:hAnsi="Wingdings" w:hint="default"/>
+        <w:sz w:val="20"/>
+      </w:rPr>
+    </w:lvl>
+    <w:lvl w:ilvl="7" w:tentative="1">
+      <w:start w:val="1"/>
+      <w:numFmt w:val="bullet"/>
+      <w:lvlText w:val=""/>
+      <w:lvlJc w:val="left"/>
+      <w:pPr>
+        <w:tabs>
+          <w:tab w:val="num" w:pos="5760"/>
+        </w:tabs>
+        <w:ind w:left="5760" w:hanging="360"/>
+      </w:pPr>
+      <w:rPr>
+        <w:rFonts w:ascii="Wingdings" w:hAnsi="Wingdings" w:hint="default"/>
+        <w:sz w:val="20"/>
+      </w:rPr>
+    </w:lvl>
+    <w:lvl w:ilvl="8" w:tentative="1">
+      <w:start w:val="1"/>
+      <w:numFmt w:val="bullet"/>
+      <w:lvlText w:val=""/>
+      <w:lvlJc w:val="left"/>
+      <w:pPr>
+        <w:tabs>
+          <w:tab w:val="num" w:pos="6480"/>
+        </w:tabs>
+        <w:ind w:left="6480" w:hanging="360"/>
+      </w:pPr>
+      <w:rPr>
+        <w:rFonts w:ascii="Wingdings" w:hAnsi="Wingdings" w:hint="default"/>
+        <w:sz w:val="20"/>
+      </w:rPr>
+    </w:lvl>
+  </w:abstractNum>
+  <w:abstractNum w:abstractNumId="3" w15:restartNumberingAfterBreak="0">
+    <w:nsid w:val="08165602"/>
+    <w:multiLevelType w:val="multilevel"/>
+    <w:tmpl w:val="B1FA5898"/>
+    <w:lvl w:ilvl="0">
+      <w:start w:val="1"/>
+      <w:numFmt w:val="bullet"/>
+      <w:lvlText w:val=""/>
+      <w:lvlJc w:val="left"/>
+      <w:pPr>
+        <w:tabs>
+          <w:tab w:val="num" w:pos="720"/>
+        </w:tabs>
+        <w:ind w:left="720" w:hanging="360"/>
+      </w:pPr>
+      <w:rPr>
+        <w:rFonts w:ascii="Symbol" w:hAnsi="Symbol" w:hint="default"/>
+        <w:sz w:val="20"/>
+      </w:rPr>
+    </w:lvl>
+    <w:lvl w:ilvl="1" w:tentative="1">
+      <w:start w:val="1"/>
+      <w:numFmt w:val="bullet"/>
+      <w:lvlText w:val="o"/>
+      <w:lvlJc w:val="left"/>
+      <w:pPr>
+        <w:tabs>
+          <w:tab w:val="num" w:pos="1440"/>
+        </w:tabs>
+        <w:ind w:left="1440" w:hanging="360"/>
+      </w:pPr>
+      <w:rPr>
+        <w:rFonts w:ascii="Courier New" w:hAnsi="Courier New" w:hint="default"/>
+        <w:sz w:val="20"/>
+      </w:rPr>
+    </w:lvl>
+    <w:lvl w:ilvl="2" w:tentative="1">
+      <w:start w:val="1"/>
+      <w:numFmt w:val="bullet"/>
+      <w:lvlText w:val=""/>
+      <w:lvlJc w:val="left"/>
+      <w:pPr>
+        <w:tabs>
+          <w:tab w:val="num" w:pos="2160"/>
+        </w:tabs>
+        <w:ind w:left="2160" w:hanging="360"/>
+      </w:pPr>
+      <w:rPr>
+        <w:rFonts w:ascii="Wingdings" w:hAnsi="Wingdings" w:hint="default"/>
+        <w:sz w:val="20"/>
+      </w:rPr>
+    </w:lvl>
+    <w:lvl w:ilvl="3" w:tentative="1">
+      <w:start w:val="1"/>
+      <w:numFmt w:val="bullet"/>
+      <w:lvlText w:val=""/>
+      <w:lvlJc w:val="left"/>
+      <w:pPr>
+        <w:tabs>
+          <w:tab w:val="num" w:pos="2880"/>
+        </w:tabs>
+        <w:ind w:left="2880" w:hanging="360"/>
+      </w:pPr>
+      <w:rPr>
+        <w:rFonts w:ascii="Wingdings" w:hAnsi="Wingdings" w:hint="default"/>
+        <w:sz w:val="20"/>
+      </w:rPr>
+    </w:lvl>
+    <w:lvl w:ilvl="4" w:tentative="1">
+      <w:start w:val="1"/>
+      <w:numFmt w:val="bullet"/>
+      <w:lvlText w:val=""/>
+      <w:lvlJc w:val="left"/>
+      <w:pPr>
+        <w:tabs>
+          <w:tab w:val="num" w:pos="3600"/>
+        </w:tabs>
+        <w:ind w:left="3600" w:hanging="360"/>
+      </w:pPr>
+      <w:rPr>
+        <w:rFonts w:ascii="Wingdings" w:hAnsi="Wingdings" w:hint="default"/>
+        <w:sz w:val="20"/>
+      </w:rPr>
+    </w:lvl>
+    <w:lvl w:ilvl="5" w:tentative="1">
+      <w:start w:val="1"/>
+      <w:numFmt w:val="bullet"/>
+      <w:lvlText w:val=""/>
+      <w:lvlJc w:val="left"/>
+      <w:pPr>
+        <w:tabs>
+          <w:tab w:val="num" w:pos="4320"/>
+        </w:tabs>
+        <w:ind w:left="4320" w:hanging="360"/>
+      </w:pPr>
+      <w:rPr>
+        <w:rFonts w:ascii="Wingdings" w:hAnsi="Wingdings" w:hint="default"/>
+        <w:sz w:val="20"/>
+      </w:rPr>
+    </w:lvl>
+    <w:lvl w:ilvl="6" w:tentative="1">
+      <w:start w:val="1"/>
+      <w:numFmt w:val="bullet"/>
+      <w:lvlText w:val=""/>
+      <w:lvlJc w:val="left"/>
+      <w:pPr>
+        <w:tabs>
+          <w:tab w:val="num" w:pos="5040"/>
+        </w:tabs>
+        <w:ind w:left="5040" w:hanging="360"/>
+      </w:pPr>
+      <w:rPr>
+        <w:rFonts w:ascii="Wingdings" w:hAnsi="Wingdings" w:hint="default"/>
+        <w:sz w:val="20"/>
+      </w:rPr>
+    </w:lvl>
+    <w:lvl w:ilvl="7" w:tentative="1">
+      <w:start w:val="1"/>
+      <w:numFmt w:val="bullet"/>
+      <w:lvlText w:val=""/>
+      <w:lvlJc w:val="left"/>
+      <w:pPr>
+        <w:tabs>
+          <w:tab w:val="num" w:pos="5760"/>
+        </w:tabs>
+        <w:ind w:left="5760" w:hanging="360"/>
+      </w:pPr>
+      <w:rPr>
+        <w:rFonts w:ascii="Wingdings" w:hAnsi="Wingdings" w:hint="default"/>
+        <w:sz w:val="20"/>
+      </w:rPr>
+    </w:lvl>
+    <w:lvl w:ilvl="8" w:tentative="1">
+      <w:start w:val="1"/>
+      <w:numFmt w:val="bullet"/>
+      <w:lvlText w:val=""/>
+      <w:lvlJc w:val="left"/>
+      <w:pPr>
+        <w:tabs>
+          <w:tab w:val="num" w:pos="6480"/>
+        </w:tabs>
+        <w:ind w:left="6480" w:hanging="360"/>
+      </w:pPr>
+      <w:rPr>
+        <w:rFonts w:ascii="Wingdings" w:hAnsi="Wingdings" w:hint="default"/>
+        <w:sz w:val="20"/>
+      </w:rPr>
+    </w:lvl>
+  </w:abstractNum>
+  <w:abstractNum w:abstractNumId="4" w15:restartNumberingAfterBreak="0">
+    <w:nsid w:val="19C54B5C"/>
+    <w:multiLevelType w:val="multilevel"/>
+    <w:tmpl w:val="AA4487D2"/>
+    <w:lvl w:ilvl="0">
+      <w:start w:val="1"/>
+      <w:numFmt w:val="bullet"/>
+      <w:lvlText w:val=""/>
+      <w:lvlJc w:val="left"/>
+      <w:pPr>
+        <w:tabs>
+          <w:tab w:val="num" w:pos="720"/>
+        </w:tabs>
+        <w:ind w:left="720" w:hanging="360"/>
+      </w:pPr>
+      <w:rPr>
+        <w:rFonts w:ascii="Symbol" w:hAnsi="Symbol" w:hint="default"/>
+        <w:sz w:val="20"/>
+      </w:rPr>
+    </w:lvl>
+    <w:lvl w:ilvl="1" w:tentative="1">
+      <w:start w:val="1"/>
+      <w:numFmt w:val="bullet"/>
+      <w:lvlText w:val="o"/>
+      <w:lvlJc w:val="left"/>
+      <w:pPr>
+        <w:tabs>
+          <w:tab w:val="num" w:pos="1440"/>
+        </w:tabs>
+        <w:ind w:left="1440" w:hanging="360"/>
+      </w:pPr>
+      <w:rPr>
+        <w:rFonts w:ascii="Courier New" w:hAnsi="Courier New" w:hint="default"/>
+        <w:sz w:val="20"/>
+      </w:rPr>
+    </w:lvl>
+    <w:lvl w:ilvl="2" w:tentative="1">
+      <w:start w:val="1"/>
+      <w:numFmt w:val="bullet"/>
+      <w:lvlText w:val=""/>
+      <w:lvlJc w:val="left"/>
+      <w:pPr>
+        <w:tabs>
+          <w:tab w:val="num" w:pos="2160"/>
+        </w:tabs>
+        <w:ind w:left="2160" w:hanging="360"/>
+      </w:pPr>
+      <w:rPr>
+        <w:rFonts w:ascii="Wingdings" w:hAnsi="Wingdings" w:hint="default"/>
+        <w:sz w:val="20"/>
+      </w:rPr>
+    </w:lvl>
+    <w:lvl w:ilvl="3" w:tentative="1">
+      <w:start w:val="1"/>
+      <w:numFmt w:val="bullet"/>
+      <w:lvlText w:val=""/>
+      <w:lvlJc w:val="left"/>
+      <w:pPr>
+        <w:tabs>
+          <w:tab w:val="num" w:pos="2880"/>
+        </w:tabs>
+        <w:ind w:left="2880" w:hanging="360"/>
+      </w:pPr>
+      <w:rPr>
+        <w:rFonts w:ascii="Wingdings" w:hAnsi="Wingdings" w:hint="default"/>
+        <w:sz w:val="20"/>
+      </w:rPr>
+    </w:lvl>
+    <w:lvl w:ilvl="4" w:tentative="1">
+      <w:start w:val="1"/>
+      <w:numFmt w:val="bullet"/>
+      <w:lvlText w:val=""/>
+      <w:lvlJc w:val="left"/>
+      <w:pPr>
+        <w:tabs>
+          <w:tab w:val="num" w:pos="3600"/>
+        </w:tabs>
+        <w:ind w:left="3600" w:hanging="360"/>
+      </w:pPr>
+      <w:rPr>
+        <w:rFonts w:ascii="Wingdings" w:hAnsi="Wingdings" w:hint="default"/>
+        <w:sz w:val="20"/>
+      </w:rPr>
+    </w:lvl>
+    <w:lvl w:ilvl="5" w:tentative="1">
+      <w:start w:val="1"/>
+      <w:numFmt w:val="bullet"/>
+      <w:lvlText w:val=""/>
+      <w:lvlJc w:val="left"/>
+      <w:pPr>
+        <w:tabs>
+          <w:tab w:val="num" w:pos="4320"/>
+        </w:tabs>
+        <w:ind w:left="4320" w:hanging="360"/>
+      </w:pPr>
+      <w:rPr>
+        <w:rFonts w:ascii="Wingdings" w:hAnsi="Wingdings" w:hint="default"/>
+        <w:sz w:val="20"/>
+      </w:rPr>
+    </w:lvl>
+    <w:lvl w:ilvl="6" w:tentative="1">
+      <w:start w:val="1"/>
+      <w:numFmt w:val="bullet"/>
+      <w:lvlText w:val=""/>
+      <w:lvlJc w:val="left"/>
+      <w:pPr>
+        <w:tabs>
+          <w:tab w:val="num" w:pos="5040"/>
+        </w:tabs>
+        <w:ind w:left="5040" w:hanging="360"/>
+      </w:pPr>
+      <w:rPr>
+        <w:rFonts w:ascii="Wingdings" w:hAnsi="Wingdings" w:hint="default"/>
+        <w:sz w:val="20"/>
+      </w:rPr>
+    </w:lvl>
+    <w:lvl w:ilvl="7" w:tentative="1">
+      <w:start w:val="1"/>
+      <w:numFmt w:val="bullet"/>
+      <w:lvlText w:val=""/>
+      <w:lvlJc w:val="left"/>
+      <w:pPr>
+        <w:tabs>
+          <w:tab w:val="num" w:pos="5760"/>
+        </w:tabs>
+        <w:ind w:left="5760" w:hanging="360"/>
+      </w:pPr>
+      <w:rPr>
+        <w:rFonts w:ascii="Wingdings" w:hAnsi="Wingdings" w:hint="default"/>
+        <w:sz w:val="20"/>
+      </w:rPr>
+    </w:lvl>
+    <w:lvl w:ilvl="8" w:tentative="1">
+      <w:start w:val="1"/>
+      <w:numFmt w:val="bullet"/>
+      <w:lvlText w:val=""/>
+      <w:lvlJc w:val="left"/>
+      <w:pPr>
+        <w:tabs>
+          <w:tab w:val="num" w:pos="6480"/>
+        </w:tabs>
+        <w:ind w:left="6480" w:hanging="360"/>
+      </w:pPr>
+      <w:rPr>
+        <w:rFonts w:ascii="Wingdings" w:hAnsi="Wingdings" w:hint="default"/>
+        <w:sz w:val="20"/>
+      </w:rPr>
+    </w:lvl>
+  </w:abstractNum>
+  <w:abstractNum w:abstractNumId="5" w15:restartNumberingAfterBreak="0">
+    <w:nsid w:val="23511367"/>
+    <w:multiLevelType w:val="multilevel"/>
+    <w:tmpl w:val="315632FC"/>
+    <w:lvl w:ilvl="0">
+      <w:start w:val="1"/>
+      <w:numFmt w:val="bullet"/>
+      <w:lvlText w:val=""/>
+      <w:lvlJc w:val="left"/>
+      <w:pPr>
+        <w:tabs>
+          <w:tab w:val="num" w:pos="720"/>
+        </w:tabs>
+        <w:ind w:left="720" w:hanging="360"/>
+      </w:pPr>
+      <w:rPr>
+        <w:rFonts w:ascii="Symbol" w:hAnsi="Symbol" w:hint="default"/>
+        <w:sz w:val="20"/>
+      </w:rPr>
+    </w:lvl>
+    <w:lvl w:ilvl="1" w:tentative="1">
+      <w:start w:val="1"/>
+      <w:numFmt w:val="bullet"/>
+      <w:lvlText w:val="o"/>
+      <w:lvlJc w:val="left"/>
+      <w:pPr>
+        <w:tabs>
+          <w:tab w:val="num" w:pos="1440"/>
+        </w:tabs>
+        <w:ind w:left="1440" w:hanging="360"/>
+      </w:pPr>
+      <w:rPr>
+        <w:rFonts w:ascii="Courier New" w:hAnsi="Courier New" w:hint="default"/>
+        <w:sz w:val="20"/>
+      </w:rPr>
+    </w:lvl>
+    <w:lvl w:ilvl="2" w:tentative="1">
+      <w:start w:val="1"/>
+      <w:numFmt w:val="bullet"/>
+      <w:lvlText w:val=""/>
+      <w:lvlJc w:val="left"/>
+      <w:pPr>
+        <w:tabs>
+          <w:tab w:val="num" w:pos="2160"/>
+        </w:tabs>
+        <w:ind w:left="2160" w:hanging="360"/>
+      </w:pPr>
+      <w:rPr>
+        <w:rFonts w:ascii="Wingdings" w:hAnsi="Wingdings" w:hint="default"/>
+        <w:sz w:val="20"/>
+      </w:rPr>
+    </w:lvl>
+    <w:lvl w:ilvl="3" w:tentative="1">
+      <w:start w:val="1"/>
+      <w:numFmt w:val="bullet"/>
+      <w:lvlText w:val=""/>
+      <w:lvlJc w:val="left"/>
+      <w:pPr>
+        <w:tabs>
+          <w:tab w:val="num" w:pos="2880"/>
+        </w:tabs>
+        <w:ind w:left="2880" w:hanging="360"/>
+      </w:pPr>
+      <w:rPr>
+        <w:rFonts w:ascii="Wingdings" w:hAnsi="Wingdings" w:hint="default"/>
+        <w:sz w:val="20"/>
+      </w:rPr>
+    </w:lvl>
+    <w:lvl w:ilvl="4" w:tentative="1">
+      <w:start w:val="1"/>
+      <w:numFmt w:val="bullet"/>
+      <w:lvlText w:val=""/>
+      <w:lvlJc w:val="left"/>
+      <w:pPr>
+        <w:tabs>
+          <w:tab w:val="num" w:pos="3600"/>
+        </w:tabs>
+        <w:ind w:left="3600" w:hanging="360"/>
+      </w:pPr>
+      <w:rPr>
+        <w:rFonts w:ascii="Wingdings" w:hAnsi="Wingdings" w:hint="default"/>
+        <w:sz w:val="20"/>
+      </w:rPr>
+    </w:lvl>
+    <w:lvl w:ilvl="5" w:tentative="1">
+      <w:start w:val="1"/>
+      <w:numFmt w:val="bullet"/>
+      <w:lvlText w:val=""/>
+      <w:lvlJc w:val="left"/>
+      <w:pPr>
+        <w:tabs>
+          <w:tab w:val="num" w:pos="4320"/>
+        </w:tabs>
+        <w:ind w:left="4320" w:hanging="360"/>
+      </w:pPr>
+      <w:rPr>
+        <w:rFonts w:ascii="Wingdings" w:hAnsi="Wingdings" w:hint="default"/>
+        <w:sz w:val="20"/>
+      </w:rPr>
+    </w:lvl>
+    <w:lvl w:ilvl="6" w:tentative="1">
+      <w:start w:val="1"/>
+      <w:numFmt w:val="bullet"/>
+      <w:lvlText w:val=""/>
+      <w:lvlJc w:val="left"/>
+      <w:pPr>
+        <w:tabs>
+          <w:tab w:val="num" w:pos="5040"/>
+        </w:tabs>
+        <w:ind w:left="5040" w:hanging="360"/>
+      </w:pPr>
+      <w:rPr>
+        <w:rFonts w:ascii="Wingdings" w:hAnsi="Wingdings" w:hint="default"/>
+        <w:sz w:val="20"/>
+      </w:rPr>
+    </w:lvl>
+    <w:lvl w:ilvl="7" w:tentative="1">
+      <w:start w:val="1"/>
+      <w:numFmt w:val="bullet"/>
+      <w:lvlText w:val=""/>
+      <w:lvlJc w:val="left"/>
+      <w:pPr>
+        <w:tabs>
+          <w:tab w:val="num" w:pos="5760"/>
+        </w:tabs>
+        <w:ind w:left="5760" w:hanging="360"/>
+      </w:pPr>
+      <w:rPr>
+        <w:rFonts w:ascii="Wingdings" w:hAnsi="Wingdings" w:hint="default"/>
+        <w:sz w:val="20"/>
+      </w:rPr>
+    </w:lvl>
+    <w:lvl w:ilvl="8" w:tentative="1">
+      <w:start w:val="1"/>
+      <w:numFmt w:val="bullet"/>
+      <w:lvlText w:val=""/>
+      <w:lvlJc w:val="left"/>
+      <w:pPr>
+        <w:tabs>
+          <w:tab w:val="num" w:pos="6480"/>
+        </w:tabs>
+        <w:ind w:left="6480" w:hanging="360"/>
+      </w:pPr>
+      <w:rPr>
+        <w:rFonts w:ascii="Wingdings" w:hAnsi="Wingdings" w:hint="default"/>
+        <w:sz w:val="20"/>
+      </w:rPr>
+    </w:lvl>
+  </w:abstractNum>
+  <w:abstractNum w:abstractNumId="6" w15:restartNumberingAfterBreak="0">
+    <w:nsid w:val="24E75B62"/>
+    <w:multiLevelType w:val="multilevel"/>
+    <w:tmpl w:val="F10A9362"/>
+    <w:lvl w:ilvl="0">
+      <w:start w:val="1"/>
+      <w:numFmt w:val="bullet"/>
+      <w:lvlText w:val=""/>
+      <w:lvlJc w:val="left"/>
+      <w:pPr>
+        <w:tabs>
+          <w:tab w:val="num" w:pos="720"/>
+        </w:tabs>
+        <w:ind w:left="720" w:hanging="360"/>
+      </w:pPr>
+      <w:rPr>
+        <w:rFonts w:ascii="Symbol" w:hAnsi="Symbol" w:hint="default"/>
+        <w:sz w:val="20"/>
+      </w:rPr>
+    </w:lvl>
+    <w:lvl w:ilvl="1" w:tentative="1">
+      <w:start w:val="1"/>
+      <w:numFmt w:val="bullet"/>
+      <w:lvlText w:val="o"/>
+      <w:lvlJc w:val="left"/>
+      <w:pPr>
+        <w:tabs>
+          <w:tab w:val="num" w:pos="1440"/>
+        </w:tabs>
+        <w:ind w:left="1440" w:hanging="360"/>
+      </w:pPr>
+      <w:rPr>
+        <w:rFonts w:ascii="Courier New" w:hAnsi="Courier New" w:hint="default"/>
+        <w:sz w:val="20"/>
+      </w:rPr>
+    </w:lvl>
+    <w:lvl w:ilvl="2" w:tentative="1">
+      <w:start w:val="1"/>
+      <w:numFmt w:val="bullet"/>
+      <w:lvlText w:val=""/>
+      <w:lvlJc w:val="left"/>
+      <w:pPr>
+        <w:tabs>
+          <w:tab w:val="num" w:pos="2160"/>
+        </w:tabs>
+        <w:ind w:left="2160" w:hanging="360"/>
+      </w:pPr>
+      <w:rPr>
+        <w:rFonts w:ascii="Wingdings" w:hAnsi="Wingdings" w:hint="default"/>
+        <w:sz w:val="20"/>
+      </w:rPr>
+    </w:lvl>
+    <w:lvl w:ilvl="3" w:tentative="1">
+      <w:start w:val="1"/>
+      <w:numFmt w:val="bullet"/>
+      <w:lvlText w:val=""/>
+      <w:lvlJc w:val="left"/>
+      <w:pPr>
+        <w:tabs>
+          <w:tab w:val="num" w:pos="2880"/>
+        </w:tabs>
+        <w:ind w:left="2880" w:hanging="360"/>
+      </w:pPr>
+      <w:rPr>
+        <w:rFonts w:ascii="Wingdings" w:hAnsi="Wingdings" w:hint="default"/>
+        <w:sz w:val="20"/>
+      </w:rPr>
+    </w:lvl>
+    <w:lvl w:ilvl="4" w:tentative="1">
+      <w:start w:val="1"/>
+      <w:numFmt w:val="bullet"/>
+      <w:lvlText w:val=""/>
+      <w:lvlJc w:val="left"/>
+      <w:pPr>
+        <w:tabs>
+          <w:tab w:val="num" w:pos="3600"/>
+        </w:tabs>
+        <w:ind w:left="3600" w:hanging="360"/>
+      </w:pPr>
+      <w:rPr>
+        <w:rFonts w:ascii="Wingdings" w:hAnsi="Wingdings" w:hint="default"/>
+        <w:sz w:val="20"/>
+      </w:rPr>
+    </w:lvl>
+    <w:lvl w:ilvl="5" w:tentative="1">
+      <w:start w:val="1"/>
+      <w:numFmt w:val="bullet"/>
+      <w:lvlText w:val=""/>
+      <w:lvlJc w:val="left"/>
+      <w:pPr>
+        <w:tabs>
+          <w:tab w:val="num" w:pos="4320"/>
+        </w:tabs>
+        <w:ind w:left="4320" w:hanging="360"/>
+      </w:pPr>
+      <w:rPr>
+        <w:rFonts w:ascii="Wingdings" w:hAnsi="Wingdings" w:hint="default"/>
+        <w:sz w:val="20"/>
+      </w:rPr>
+    </w:lvl>
+    <w:lvl w:ilvl="6" w:tentative="1">
+      <w:start w:val="1"/>
+      <w:numFmt w:val="bullet"/>
+      <w:lvlText w:val=""/>
+      <w:lvlJc w:val="left"/>
+      <w:pPr>
+        <w:tabs>
+          <w:tab w:val="num" w:pos="5040"/>
+        </w:tabs>
+        <w:ind w:left="5040" w:hanging="360"/>
+      </w:pPr>
+      <w:rPr>
+        <w:rFonts w:ascii="Wingdings" w:hAnsi="Wingdings" w:hint="default"/>
+        <w:sz w:val="20"/>
+      </w:rPr>
+    </w:lvl>
+    <w:lvl w:ilvl="7" w:tentative="1">
+      <w:start w:val="1"/>
+      <w:numFmt w:val="bullet"/>
+      <w:lvlText w:val=""/>
+      <w:lvlJc w:val="left"/>
+      <w:pPr>
+        <w:tabs>
+          <w:tab w:val="num" w:pos="5760"/>
+        </w:tabs>
+        <w:ind w:left="5760" w:hanging="360"/>
+      </w:pPr>
+      <w:rPr>
+        <w:rFonts w:ascii="Wingdings" w:hAnsi="Wingdings" w:hint="default"/>
+        <w:sz w:val="20"/>
+      </w:rPr>
+    </w:lvl>
+    <w:lvl w:ilvl="8" w:tentative="1">
+      <w:start w:val="1"/>
+      <w:numFmt w:val="bullet"/>
+      <w:lvlText w:val=""/>
+      <w:lvlJc w:val="left"/>
+      <w:pPr>
+        <w:tabs>
+          <w:tab w:val="num" w:pos="6480"/>
+        </w:tabs>
+        <w:ind w:left="6480" w:hanging="360"/>
+      </w:pPr>
+      <w:rPr>
+        <w:rFonts w:ascii="Wingdings" w:hAnsi="Wingdings" w:hint="default"/>
+        <w:sz w:val="20"/>
+      </w:rPr>
+    </w:lvl>
+  </w:abstractNum>
+  <w:abstractNum w:abstractNumId="7" w15:restartNumberingAfterBreak="0">
+    <w:nsid w:val="3A631FD2"/>
+    <w:multiLevelType w:val="multilevel"/>
+    <w:tmpl w:val="F4A88DB4"/>
+    <w:lvl w:ilvl="0">
+      <w:start w:val="1"/>
+      <w:numFmt w:val="bullet"/>
+      <w:lvlText w:val=""/>
+      <w:lvlJc w:val="left"/>
+      <w:pPr>
+        <w:tabs>
+          <w:tab w:val="num" w:pos="720"/>
+        </w:tabs>
+        <w:ind w:left="720" w:hanging="360"/>
+      </w:pPr>
+      <w:rPr>
+        <w:rFonts w:ascii="Symbol" w:hAnsi="Symbol" w:hint="default"/>
+        <w:sz w:val="20"/>
+      </w:rPr>
+    </w:lvl>
+    <w:lvl w:ilvl="1" w:tentative="1">
+      <w:start w:val="1"/>
+      <w:numFmt w:val="bullet"/>
+      <w:lvlText w:val="o"/>
+      <w:lvlJc w:val="left"/>
+      <w:pPr>
+        <w:tabs>
+          <w:tab w:val="num" w:pos="1440"/>
+        </w:tabs>
+        <w:ind w:left="1440" w:hanging="360"/>
+      </w:pPr>
+      <w:rPr>
+        <w:rFonts w:ascii="Courier New" w:hAnsi="Courier New" w:hint="default"/>
+        <w:sz w:val="20"/>
+      </w:rPr>
+    </w:lvl>
+    <w:lvl w:ilvl="2" w:tentative="1">
+      <w:start w:val="1"/>
+      <w:numFmt w:val="bullet"/>
+      <w:lvlText w:val=""/>
+      <w:lvlJc w:val="left"/>
+      <w:pPr>
+        <w:tabs>
+          <w:tab w:val="num" w:pos="2160"/>
+        </w:tabs>
+        <w:ind w:left="2160" w:hanging="360"/>
+      </w:pPr>
+      <w:rPr>
+        <w:rFonts w:ascii="Wingdings" w:hAnsi="Wingdings" w:hint="default"/>
+        <w:sz w:val="20"/>
+      </w:rPr>
+    </w:lvl>
+    <w:lvl w:ilvl="3" w:tentative="1">
+      <w:start w:val="1"/>
+      <w:numFmt w:val="bullet"/>
+      <w:lvlText w:val=""/>
+      <w:lvlJc w:val="left"/>
+      <w:pPr>
+        <w:tabs>
+          <w:tab w:val="num" w:pos="2880"/>
+        </w:tabs>
+        <w:ind w:left="2880" w:hanging="360"/>
+      </w:pPr>
+      <w:rPr>
+        <w:rFonts w:ascii="Wingdings" w:hAnsi="Wingdings" w:hint="default"/>
+        <w:sz w:val="20"/>
+      </w:rPr>
+    </w:lvl>
+    <w:lvl w:ilvl="4" w:tentative="1">
+      <w:start w:val="1"/>
+      <w:numFmt w:val="bullet"/>
+      <w:lvlText w:val=""/>
+      <w:lvlJc w:val="left"/>
+      <w:pPr>
+        <w:tabs>
+          <w:tab w:val="num" w:pos="3600"/>
+        </w:tabs>
+        <w:ind w:left="3600" w:hanging="360"/>
+      </w:pPr>
+      <w:rPr>
+        <w:rFonts w:ascii="Wingdings" w:hAnsi="Wingdings" w:hint="default"/>
+        <w:sz w:val="20"/>
+      </w:rPr>
+    </w:lvl>
+    <w:lvl w:ilvl="5" w:tentative="1">
+      <w:start w:val="1"/>
+      <w:numFmt w:val="bullet"/>
+      <w:lvlText w:val=""/>
+      <w:lvlJc w:val="left"/>
+      <w:pPr>
+        <w:tabs>
+          <w:tab w:val="num" w:pos="4320"/>
+        </w:tabs>
+        <w:ind w:left="4320" w:hanging="360"/>
+      </w:pPr>
+      <w:rPr>
+        <w:rFonts w:ascii="Wingdings" w:hAnsi="Wingdings" w:hint="default"/>
+        <w:sz w:val="20"/>
+      </w:rPr>
+    </w:lvl>
+    <w:lvl w:ilvl="6" w:tentative="1">
+      <w:start w:val="1"/>
+      <w:numFmt w:val="bullet"/>
+      <w:lvlText w:val=""/>
+      <w:lvlJc w:val="left"/>
+      <w:pPr>
+        <w:tabs>
+          <w:tab w:val="num" w:pos="5040"/>
+        </w:tabs>
+        <w:ind w:left="5040" w:hanging="360"/>
+      </w:pPr>
+      <w:rPr>
+        <w:rFonts w:ascii="Wingdings" w:hAnsi="Wingdings" w:hint="default"/>
+        <w:sz w:val="20"/>
+      </w:rPr>
+    </w:lvl>
+    <w:lvl w:ilvl="7" w:tentative="1">
+      <w:start w:val="1"/>
+      <w:numFmt w:val="bullet"/>
+      <w:lvlText w:val=""/>
+      <w:lvlJc w:val="left"/>
+      <w:pPr>
+        <w:tabs>
+          <w:tab w:val="num" w:pos="5760"/>
+        </w:tabs>
+        <w:ind w:left="5760" w:hanging="360"/>
+      </w:pPr>
+      <w:rPr>
+        <w:rFonts w:ascii="Wingdings" w:hAnsi="Wingdings" w:hint="default"/>
+        <w:sz w:val="20"/>
+      </w:rPr>
+    </w:lvl>
+    <w:lvl w:ilvl="8" w:tentative="1">
+      <w:start w:val="1"/>
+      <w:numFmt w:val="bullet"/>
+      <w:lvlText w:val=""/>
+      <w:lvlJc w:val="left"/>
+      <w:pPr>
+        <w:tabs>
+          <w:tab w:val="num" w:pos="6480"/>
+        </w:tabs>
+        <w:ind w:left="6480" w:hanging="360"/>
+      </w:pPr>
+      <w:rPr>
+        <w:rFonts w:ascii="Wingdings" w:hAnsi="Wingdings" w:hint="default"/>
+        <w:sz w:val="20"/>
+      </w:rPr>
+    </w:lvl>
+  </w:abstractNum>
+  <w:abstractNum w:abstractNumId="8" w15:restartNumberingAfterBreak="0">
+    <w:nsid w:val="3A6B53AE"/>
+    <w:multiLevelType w:val="multilevel"/>
+    <w:tmpl w:val="EFE27A82"/>
+    <w:lvl w:ilvl="0">
+      <w:start w:val="1"/>
+      <w:numFmt w:val="bullet"/>
+      <w:lvlText w:val=""/>
+      <w:lvlJc w:val="left"/>
+      <w:pPr>
+        <w:tabs>
+          <w:tab w:val="num" w:pos="720"/>
+        </w:tabs>
+        <w:ind w:left="720" w:hanging="360"/>
+      </w:pPr>
+      <w:rPr>
+        <w:rFonts w:ascii="Symbol" w:hAnsi="Symbol" w:hint="default"/>
+        <w:sz w:val="20"/>
+      </w:rPr>
+    </w:lvl>
+    <w:lvl w:ilvl="1" w:tentative="1">
+      <w:start w:val="1"/>
+      <w:numFmt w:val="bullet"/>
+      <w:lvlText w:val="o"/>
+      <w:lvlJc w:val="left"/>
+      <w:pPr>
+        <w:tabs>
+          <w:tab w:val="num" w:pos="1440"/>
+        </w:tabs>
+        <w:ind w:left="1440" w:hanging="360"/>
+      </w:pPr>
+      <w:rPr>
+        <w:rFonts w:ascii="Courier New" w:hAnsi="Courier New" w:hint="default"/>
+        <w:sz w:val="20"/>
+      </w:rPr>
+    </w:lvl>
+    <w:lvl w:ilvl="2" w:tentative="1">
+      <w:start w:val="1"/>
+      <w:numFmt w:val="bullet"/>
+      <w:lvlText w:val=""/>
+      <w:lvlJc w:val="left"/>
+      <w:pPr>
+        <w:tabs>
+          <w:tab w:val="num" w:pos="2160"/>
+        </w:tabs>
+        <w:ind w:left="2160" w:hanging="360"/>
+      </w:pPr>
+      <w:rPr>
+        <w:rFonts w:ascii="Wingdings" w:hAnsi="Wingdings" w:hint="default"/>
+        <w:sz w:val="20"/>
+      </w:rPr>
+    </w:lvl>
+    <w:lvl w:ilvl="3" w:tentative="1">
+      <w:start w:val="1"/>
+      <w:numFmt w:val="bullet"/>
+      <w:lvlText w:val=""/>
+      <w:lvlJc w:val="left"/>
+      <w:pPr>
+        <w:tabs>
+          <w:tab w:val="num" w:pos="2880"/>
+        </w:tabs>
+        <w:ind w:left="2880" w:hanging="360"/>
+      </w:pPr>
+      <w:rPr>
+        <w:rFonts w:ascii="Wingdings" w:hAnsi="Wingdings" w:hint="default"/>
+        <w:sz w:val="20"/>
+      </w:rPr>
+    </w:lvl>
+    <w:lvl w:ilvl="4" w:tentative="1">
+      <w:start w:val="1"/>
+      <w:numFmt w:val="bullet"/>
+      <w:lvlText w:val=""/>
+      <w:lvlJc w:val="left"/>
+      <w:pPr>
+        <w:tabs>
+          <w:tab w:val="num" w:pos="3600"/>
+        </w:tabs>
+        <w:ind w:left="3600" w:hanging="360"/>
+      </w:pPr>
+      <w:rPr>
+        <w:rFonts w:ascii="Wingdings" w:hAnsi="Wingdings" w:hint="default"/>
+        <w:sz w:val="20"/>
+      </w:rPr>
+    </w:lvl>
+    <w:lvl w:ilvl="5" w:tentative="1">
+      <w:start w:val="1"/>
+      <w:numFmt w:val="bullet"/>
+      <w:lvlText w:val=""/>
+      <w:lvlJc w:val="left"/>
+      <w:pPr>
+        <w:tabs>
+          <w:tab w:val="num" w:pos="4320"/>
+        </w:tabs>
+        <w:ind w:left="4320" w:hanging="360"/>
+      </w:pPr>
+      <w:rPr>
+        <w:rFonts w:ascii="Wingdings" w:hAnsi="Wingdings" w:hint="default"/>
+        <w:sz w:val="20"/>
+      </w:rPr>
+    </w:lvl>
+    <w:lvl w:ilvl="6" w:tentative="1">
+      <w:start w:val="1"/>
+      <w:numFmt w:val="bullet"/>
+      <w:lvlText w:val=""/>
+      <w:lvlJc w:val="left"/>
+      <w:pPr>
+        <w:tabs>
+          <w:tab w:val="num" w:pos="5040"/>
+        </w:tabs>
+        <w:ind w:left="5040" w:hanging="360"/>
+      </w:pPr>
+      <w:rPr>
+        <w:rFonts w:ascii="Wingdings" w:hAnsi="Wingdings" w:hint="default"/>
+        <w:sz w:val="20"/>
+      </w:rPr>
+    </w:lvl>
+    <w:lvl w:ilvl="7" w:tentative="1">
+      <w:start w:val="1"/>
+      <w:numFmt w:val="bullet"/>
+      <w:lvlText w:val=""/>
+      <w:lvlJc w:val="left"/>
+      <w:pPr>
+        <w:tabs>
+          <w:tab w:val="num" w:pos="5760"/>
+        </w:tabs>
+        <w:ind w:left="5760" w:hanging="360"/>
+      </w:pPr>
+      <w:rPr>
+        <w:rFonts w:ascii="Wingdings" w:hAnsi="Wingdings" w:hint="default"/>
+        <w:sz w:val="20"/>
+      </w:rPr>
+    </w:lvl>
+    <w:lvl w:ilvl="8" w:tentative="1">
+      <w:start w:val="1"/>
+      <w:numFmt w:val="bullet"/>
+      <w:lvlText w:val=""/>
+      <w:lvlJc w:val="left"/>
+      <w:pPr>
+        <w:tabs>
+          <w:tab w:val="num" w:pos="6480"/>
+        </w:tabs>
+        <w:ind w:left="6480" w:hanging="360"/>
+      </w:pPr>
+      <w:rPr>
+        <w:rFonts w:ascii="Wingdings" w:hAnsi="Wingdings" w:hint="default"/>
+        <w:sz w:val="20"/>
+      </w:rPr>
+    </w:lvl>
+  </w:abstractNum>
+  <w:abstractNum w:abstractNumId="9" w15:restartNumberingAfterBreak="0">
+    <w:nsid w:val="3B6606AD"/>
+    <w:multiLevelType w:val="multilevel"/>
+    <w:tmpl w:val="76F2B994"/>
+    <w:lvl w:ilvl="0">
+      <w:start w:val="1"/>
+      <w:numFmt w:val="bullet"/>
+      <w:lvlText w:val=""/>
+      <w:lvlJc w:val="left"/>
+      <w:pPr>
+        <w:tabs>
+          <w:tab w:val="num" w:pos="720"/>
+        </w:tabs>
+        <w:ind w:left="720" w:hanging="360"/>
+      </w:pPr>
+      <w:rPr>
+        <w:rFonts w:ascii="Symbol" w:hAnsi="Symbol" w:hint="default"/>
+        <w:sz w:val="20"/>
+      </w:rPr>
+    </w:lvl>
+    <w:lvl w:ilvl="1" w:tentative="1">
+      <w:start w:val="1"/>
+      <w:numFmt w:val="bullet"/>
+      <w:lvlText w:val="o"/>
+      <w:lvlJc w:val="left"/>
+      <w:pPr>
+        <w:tabs>
+          <w:tab w:val="num" w:pos="1440"/>
+        </w:tabs>
+        <w:ind w:left="1440" w:hanging="360"/>
+      </w:pPr>
+      <w:rPr>
+        <w:rFonts w:ascii="Courier New" w:hAnsi="Courier New" w:hint="default"/>
+        <w:sz w:val="20"/>
+      </w:rPr>
+    </w:lvl>
+    <w:lvl w:ilvl="2" w:tentative="1">
+      <w:start w:val="1"/>
+      <w:numFmt w:val="bullet"/>
+      <w:lvlText w:val=""/>
+      <w:lvlJc w:val="left"/>
+      <w:pPr>
+        <w:tabs>
+          <w:tab w:val="num" w:pos="2160"/>
+        </w:tabs>
+        <w:ind w:left="2160" w:hanging="360"/>
+      </w:pPr>
+      <w:rPr>
+        <w:rFonts w:ascii="Wingdings" w:hAnsi="Wingdings" w:hint="default"/>
+        <w:sz w:val="20"/>
+      </w:rPr>
+    </w:lvl>
+    <w:lvl w:ilvl="3" w:tentative="1">
+      <w:start w:val="1"/>
+      <w:numFmt w:val="bullet"/>
+      <w:lvlText w:val=""/>
+      <w:lvlJc w:val="left"/>
+      <w:pPr>
+        <w:tabs>
+          <w:tab w:val="num" w:pos="2880"/>
+        </w:tabs>
+        <w:ind w:left="2880" w:hanging="360"/>
+      </w:pPr>
+      <w:rPr>
+        <w:rFonts w:ascii="Wingdings" w:hAnsi="Wingdings" w:hint="default"/>
+        <w:sz w:val="20"/>
+      </w:rPr>
+    </w:lvl>
+    <w:lvl w:ilvl="4" w:tentative="1">
+      <w:start w:val="1"/>
+      <w:numFmt w:val="bullet"/>
+      <w:lvlText w:val=""/>
+      <w:lvlJc w:val="left"/>
+      <w:pPr>
+        <w:tabs>
+          <w:tab w:val="num" w:pos="3600"/>
+        </w:tabs>
+        <w:ind w:left="3600" w:hanging="360"/>
+      </w:pPr>
+      <w:rPr>
+        <w:rFonts w:ascii="Wingdings" w:hAnsi="Wingdings" w:hint="default"/>
+        <w:sz w:val="20"/>
+      </w:rPr>
+    </w:lvl>
+    <w:lvl w:ilvl="5" w:tentative="1">
+      <w:start w:val="1"/>
+      <w:numFmt w:val="bullet"/>
+      <w:lvlText w:val=""/>
+      <w:lvlJc w:val="left"/>
+      <w:pPr>
+        <w:tabs>
+          <w:tab w:val="num" w:pos="4320"/>
+        </w:tabs>
+        <w:ind w:left="4320" w:hanging="360"/>
+      </w:pPr>
+      <w:rPr>
+        <w:rFonts w:ascii="Wingdings" w:hAnsi="Wingdings" w:hint="default"/>
+        <w:sz w:val="20"/>
+      </w:rPr>
+    </w:lvl>
+    <w:lvl w:ilvl="6" w:tentative="1">
+      <w:start w:val="1"/>
+      <w:numFmt w:val="bullet"/>
+      <w:lvlText w:val=""/>
+      <w:lvlJc w:val="left"/>
+      <w:pPr>
+        <w:tabs>
+          <w:tab w:val="num" w:pos="5040"/>
+        </w:tabs>
+        <w:ind w:left="5040" w:hanging="360"/>
+      </w:pPr>
+      <w:rPr>
+        <w:rFonts w:ascii="Wingdings" w:hAnsi="Wingdings" w:hint="default"/>
+        <w:sz w:val="20"/>
+      </w:rPr>
+    </w:lvl>
+    <w:lvl w:ilvl="7" w:tentative="1">
+      <w:start w:val="1"/>
+      <w:numFmt w:val="bullet"/>
+      <w:lvlText w:val=""/>
+      <w:lvlJc w:val="left"/>
+      <w:pPr>
+        <w:tabs>
+          <w:tab w:val="num" w:pos="5760"/>
+        </w:tabs>
+        <w:ind w:left="5760" w:hanging="360"/>
+      </w:pPr>
+      <w:rPr>
+        <w:rFonts w:ascii="Wingdings" w:hAnsi="Wingdings" w:hint="default"/>
+        <w:sz w:val="20"/>
+      </w:rPr>
+    </w:lvl>
+    <w:lvl w:ilvl="8" w:tentative="1">
+      <w:start w:val="1"/>
+      <w:numFmt w:val="bullet"/>
+      <w:lvlText w:val=""/>
+      <w:lvlJc w:val="left"/>
+      <w:pPr>
+        <w:tabs>
+          <w:tab w:val="num" w:pos="6480"/>
+        </w:tabs>
+        <w:ind w:left="6480" w:hanging="360"/>
+      </w:pPr>
+      <w:rPr>
+        <w:rFonts w:ascii="Wingdings" w:hAnsi="Wingdings" w:hint="default"/>
+        <w:sz w:val="20"/>
+      </w:rPr>
+    </w:lvl>
+  </w:abstractNum>
+  <w:abstractNum w:abstractNumId="10" w15:restartNumberingAfterBreak="0">
+    <w:nsid w:val="59A55524"/>
+    <w:multiLevelType w:val="multilevel"/>
+    <w:tmpl w:val="1F926724"/>
+    <w:lvl w:ilvl="0">
+      <w:start w:val="1"/>
+      <w:numFmt w:val="bullet"/>
+      <w:lvlText w:val=""/>
+      <w:lvlJc w:val="left"/>
+      <w:pPr>
+        <w:tabs>
+          <w:tab w:val="num" w:pos="720"/>
+        </w:tabs>
+        <w:ind w:left="720" w:hanging="360"/>
+      </w:pPr>
+      <w:rPr>
+        <w:rFonts w:ascii="Symbol" w:hAnsi="Symbol" w:hint="default"/>
+        <w:sz w:val="20"/>
+      </w:rPr>
+    </w:lvl>
+    <w:lvl w:ilvl="1" w:tentative="1">
+      <w:start w:val="1"/>
+      <w:numFmt w:val="bullet"/>
+      <w:lvlText w:val="o"/>
+      <w:lvlJc w:val="left"/>
+      <w:pPr>
+        <w:tabs>
+          <w:tab w:val="num" w:pos="1440"/>
+        </w:tabs>
+        <w:ind w:left="1440" w:hanging="360"/>
+      </w:pPr>
+      <w:rPr>
+        <w:rFonts w:ascii="Courier New" w:hAnsi="Courier New" w:hint="default"/>
+        <w:sz w:val="20"/>
+      </w:rPr>
+    </w:lvl>
+    <w:lvl w:ilvl="2" w:tentative="1">
+      <w:start w:val="1"/>
+      <w:numFmt w:val="bullet"/>
+      <w:lvlText w:val=""/>
+      <w:lvlJc w:val="left"/>
+      <w:pPr>
+        <w:tabs>
+          <w:tab w:val="num" w:pos="2160"/>
+        </w:tabs>
+        <w:ind w:left="2160" w:hanging="360"/>
+      </w:pPr>
+      <w:rPr>
+        <w:rFonts w:ascii="Wingdings" w:hAnsi="Wingdings" w:hint="default"/>
+        <w:sz w:val="20"/>
+      </w:rPr>
+    </w:lvl>
+    <w:lvl w:ilvl="3" w:tentative="1">
+      <w:start w:val="1"/>
+      <w:numFmt w:val="bullet"/>
+      <w:lvlText w:val=""/>
+      <w:lvlJc w:val="left"/>
+      <w:pPr>
+        <w:tabs>
+          <w:tab w:val="num" w:pos="2880"/>
+        </w:tabs>
+        <w:ind w:left="2880" w:hanging="360"/>
+      </w:pPr>
+      <w:rPr>
+        <w:rFonts w:ascii="Wingdings" w:hAnsi="Wingdings" w:hint="default"/>
+        <w:sz w:val="20"/>
+      </w:rPr>
+    </w:lvl>
+    <w:lvl w:ilvl="4" w:tentative="1">
+      <w:start w:val="1"/>
+      <w:numFmt w:val="bullet"/>
+      <w:lvlText w:val=""/>
+      <w:lvlJc w:val="left"/>
+      <w:pPr>
+        <w:tabs>
+          <w:tab w:val="num" w:pos="3600"/>
+        </w:tabs>
+        <w:ind w:left="3600" w:hanging="360"/>
+      </w:pPr>
+      <w:rPr>
+        <w:rFonts w:ascii="Wingdings" w:hAnsi="Wingdings" w:hint="default"/>
+        <w:sz w:val="20"/>
+      </w:rPr>
+    </w:lvl>
+    <w:lvl w:ilvl="5" w:tentative="1">
+      <w:start w:val="1"/>
+      <w:numFmt w:val="bullet"/>
+      <w:lvlText w:val=""/>
+      <w:lvlJc w:val="left"/>
+      <w:pPr>
+        <w:tabs>
+          <w:tab w:val="num" w:pos="4320"/>
+        </w:tabs>
+        <w:ind w:left="4320" w:hanging="360"/>
+      </w:pPr>
+      <w:rPr>
+        <w:rFonts w:ascii="Wingdings" w:hAnsi="Wingdings" w:hint="default"/>
+        <w:sz w:val="20"/>
+      </w:rPr>
+    </w:lvl>
+    <w:lvl w:ilvl="6" w:tentative="1">
+      <w:start w:val="1"/>
+      <w:numFmt w:val="bullet"/>
+      <w:lvlText w:val=""/>
+      <w:lvlJc w:val="left"/>
+      <w:pPr>
+        <w:tabs>
+          <w:tab w:val="num" w:pos="5040"/>
+        </w:tabs>
+        <w:ind w:left="5040" w:hanging="360"/>
+      </w:pPr>
+      <w:rPr>
+        <w:rFonts w:ascii="Wingdings" w:hAnsi="Wingdings" w:hint="default"/>
+        <w:sz w:val="20"/>
+      </w:rPr>
+    </w:lvl>
+    <w:lvl w:ilvl="7" w:tentative="1">
+      <w:start w:val="1"/>
+      <w:numFmt w:val="bullet"/>
+      <w:lvlText w:val=""/>
+      <w:lvlJc w:val="left"/>
+      <w:pPr>
+        <w:tabs>
+          <w:tab w:val="num" w:pos="5760"/>
+        </w:tabs>
+        <w:ind w:left="5760" w:hanging="360"/>
+      </w:pPr>
+      <w:rPr>
+        <w:rFonts w:ascii="Wingdings" w:hAnsi="Wingdings" w:hint="default"/>
+        <w:sz w:val="20"/>
+      </w:rPr>
+    </w:lvl>
+    <w:lvl w:ilvl="8" w:tentative="1">
+      <w:start w:val="1"/>
+      <w:numFmt w:val="bullet"/>
+      <w:lvlText w:val=""/>
+      <w:lvlJc w:val="left"/>
+      <w:pPr>
+        <w:tabs>
+          <w:tab w:val="num" w:pos="6480"/>
+        </w:tabs>
+        <w:ind w:left="6480" w:hanging="360"/>
+      </w:pPr>
+      <w:rPr>
+        <w:rFonts w:ascii="Wingdings" w:hAnsi="Wingdings" w:hint="default"/>
+        <w:sz w:val="20"/>
+      </w:rPr>
+    </w:lvl>
+  </w:abstractNum>
+  <w:abstractNum w:abstractNumId="11" w15:restartNumberingAfterBreak="0">
+    <w:nsid w:val="66A63C69"/>
+    <w:multiLevelType w:val="multilevel"/>
+    <w:tmpl w:val="829E56FA"/>
+    <w:lvl w:ilvl="0">
+      <w:start w:val="1"/>
+      <w:numFmt w:val="bullet"/>
+      <w:lvlText w:val=""/>
+      <w:lvlJc w:val="left"/>
+      <w:pPr>
+        <w:tabs>
+          <w:tab w:val="num" w:pos="720"/>
+        </w:tabs>
+        <w:ind w:left="720" w:hanging="360"/>
+      </w:pPr>
+      <w:rPr>
+        <w:rFonts w:ascii="Symbol" w:hAnsi="Symbol" w:hint="default"/>
+        <w:sz w:val="20"/>
+      </w:rPr>
+    </w:lvl>
+    <w:lvl w:ilvl="1" w:tentative="1">
+      <w:start w:val="1"/>
+      <w:numFmt w:val="bullet"/>
+      <w:lvlText w:val="o"/>
+      <w:lvlJc w:val="left"/>
+      <w:pPr>
+        <w:tabs>
+          <w:tab w:val="num" w:pos="1440"/>
+        </w:tabs>
+        <w:ind w:left="1440" w:hanging="360"/>
+      </w:pPr>
+      <w:rPr>
+        <w:rFonts w:ascii="Courier New" w:hAnsi="Courier New" w:hint="default"/>
+        <w:sz w:val="20"/>
+      </w:rPr>
+    </w:lvl>
+    <w:lvl w:ilvl="2" w:tentative="1">
+      <w:start w:val="1"/>
+      <w:numFmt w:val="bullet"/>
+      <w:lvlText w:val=""/>
+      <w:lvlJc w:val="left"/>
+      <w:pPr>
+        <w:tabs>
+          <w:tab w:val="num" w:pos="2160"/>
+        </w:tabs>
+        <w:ind w:left="2160" w:hanging="360"/>
+      </w:pPr>
+      <w:rPr>
+        <w:rFonts w:ascii="Wingdings" w:hAnsi="Wingdings" w:hint="default"/>
+        <w:sz w:val="20"/>
+      </w:rPr>
+    </w:lvl>
+    <w:lvl w:ilvl="3" w:tentative="1">
+      <w:start w:val="1"/>
+      <w:numFmt w:val="bullet"/>
+      <w:lvlText w:val=""/>
+      <w:lvlJc w:val="left"/>
+      <w:pPr>
+        <w:tabs>
+          <w:tab w:val="num" w:pos="2880"/>
+        </w:tabs>
+        <w:ind w:left="2880" w:hanging="360"/>
+      </w:pPr>
+      <w:rPr>
+        <w:rFonts w:ascii="Wingdings" w:hAnsi="Wingdings" w:hint="default"/>
+        <w:sz w:val="20"/>
+      </w:rPr>
+    </w:lvl>
+    <w:lvl w:ilvl="4" w:tentative="1">
+      <w:start w:val="1"/>
+      <w:numFmt w:val="bullet"/>
+      <w:lvlText w:val=""/>
+      <w:lvlJc w:val="left"/>
+      <w:pPr>
+        <w:tabs>
+          <w:tab w:val="num" w:pos="3600"/>
+        </w:tabs>
+        <w:ind w:left="3600" w:hanging="360"/>
+      </w:pPr>
+      <w:rPr>
+        <w:rFonts w:ascii="Wingdings" w:hAnsi="Wingdings" w:hint="default"/>
+        <w:sz w:val="20"/>
+      </w:rPr>
+    </w:lvl>
+    <w:lvl w:ilvl="5" w:tentative="1">
+      <w:start w:val="1"/>
+      <w:numFmt w:val="bullet"/>
+      <w:lvlText w:val=""/>
+      <w:lvlJc w:val="left"/>
+      <w:pPr>
+        <w:tabs>
+          <w:tab w:val="num" w:pos="4320"/>
+        </w:tabs>
+        <w:ind w:left="4320" w:hanging="360"/>
+      </w:pPr>
+      <w:rPr>
+        <w:rFonts w:ascii="Wingdings" w:hAnsi="Wingdings" w:hint="default"/>
+        <w:sz w:val="20"/>
+      </w:rPr>
+    </w:lvl>
+    <w:lvl w:ilvl="6" w:tentative="1">
+      <w:start w:val="1"/>
+      <w:numFmt w:val="bullet"/>
+      <w:lvlText w:val=""/>
+      <w:lvlJc w:val="left"/>
+      <w:pPr>
+        <w:tabs>
+          <w:tab w:val="num" w:pos="5040"/>
+        </w:tabs>
+        <w:ind w:left="5040" w:hanging="360"/>
+      </w:pPr>
+      <w:rPr>
+        <w:rFonts w:ascii="Wingdings" w:hAnsi="Wingdings" w:hint="default"/>
+        <w:sz w:val="20"/>
+      </w:rPr>
+    </w:lvl>
+    <w:lvl w:ilvl="7" w:tentative="1">
+      <w:start w:val="1"/>
+      <w:numFmt w:val="bullet"/>
+      <w:lvlText w:val=""/>
+      <w:lvlJc w:val="left"/>
+      <w:pPr>
+        <w:tabs>
+          <w:tab w:val="num" w:pos="5760"/>
+        </w:tabs>
+        <w:ind w:left="5760" w:hanging="360"/>
+      </w:pPr>
+      <w:rPr>
+        <w:rFonts w:ascii="Wingdings" w:hAnsi="Wingdings" w:hint="default"/>
+        <w:sz w:val="20"/>
+      </w:rPr>
+    </w:lvl>
+    <w:lvl w:ilvl="8" w:tentative="1">
+      <w:start w:val="1"/>
+      <w:numFmt w:val="bullet"/>
+      <w:lvlText w:val=""/>
+      <w:lvlJc w:val="left"/>
+      <w:pPr>
+        <w:tabs>
+          <w:tab w:val="num" w:pos="6480"/>
+        </w:tabs>
+        <w:ind w:left="6480" w:hanging="360"/>
+      </w:pPr>
+      <w:rPr>
+        <w:rFonts w:ascii="Wingdings" w:hAnsi="Wingdings" w:hint="default"/>
+        <w:sz w:val="20"/>
+      </w:rPr>
+    </w:lvl>
+  </w:abstractNum>
+  <w:num w:numId="1" w16cid:durableId="642585942">
+    <w:abstractNumId w:val="1"/>
+  </w:num>
+  <w:num w:numId="2" w16cid:durableId="1433697992">
+    <w:abstractNumId w:val="7"/>
+  </w:num>
+  <w:num w:numId="3" w16cid:durableId="1517694595">
+    <w:abstractNumId w:val="6"/>
+  </w:num>
+  <w:num w:numId="4" w16cid:durableId="672687434">
+    <w:abstractNumId w:val="3"/>
+  </w:num>
+  <w:num w:numId="5" w16cid:durableId="850029428">
+    <w:abstractNumId w:val="2"/>
+  </w:num>
+  <w:num w:numId="6" w16cid:durableId="226260738">
+    <w:abstractNumId w:val="4"/>
+  </w:num>
+  <w:num w:numId="7" w16cid:durableId="474840573">
+    <w:abstractNumId w:val="10"/>
+  </w:num>
+  <w:num w:numId="8" w16cid:durableId="1039553970">
+    <w:abstractNumId w:val="5"/>
+  </w:num>
+  <w:num w:numId="9" w16cid:durableId="143011593">
+    <w:abstractNumId w:val="11"/>
+  </w:num>
+  <w:num w:numId="10" w16cid:durableId="695733289">
+    <w:abstractNumId w:val="8"/>
+  </w:num>
+  <w:num w:numId="11" w16cid:durableId="130876272">
+    <w:abstractNumId w:val="9"/>
+  </w:num>
+  <w:num w:numId="12" w16cid:durableId="465396246">
+    <w:abstractNumId w:val="0"/>
+  </w:num>
+</w:numbering>
 </file>
 
 <file path=word/styles.xml><?xml version="1.0" encoding="utf-8"?>

</xml_diff>